<commit_message>
Documento Maestro + Organigrama
</commit_message>
<xml_diff>
--- a/Tema 1/Documento_Maestro.docx
+++ b/Tema 1/Documento_Maestro.docx
@@ -16,6 +16,77 @@
     </w:p>
     <w:p>
       <w:pPr>
+        <w:pStyle w:val="Cita"/>
+        <w:rPr>
+          <w:i/>
+          <w:i/>
+          <w:iCs/>
+        </w:rPr>
+      </w:pPr>
+      <w:r>
+        <w:drawing>
+          <wp:anchor behindDoc="0" distT="0" distB="0" distL="0" distR="0" simplePos="0" locked="0" layoutInCell="1" allowOverlap="1" relativeHeight="5">
+            <wp:simplePos x="0" y="0"/>
+            <wp:positionH relativeFrom="column">
+              <wp:align>center</wp:align>
+            </wp:positionH>
+            <wp:positionV relativeFrom="paragraph">
+              <wp:posOffset>635</wp:posOffset>
+            </wp:positionV>
+            <wp:extent cx="5400040" cy="3375025"/>
+            <wp:effectExtent l="0" t="0" r="0" b="0"/>
+            <wp:wrapSquare wrapText="largest"/>
+            <wp:docPr id="1" name="Imagen4" descr=""/>
+            <wp:cNvGraphicFramePr>
+              <a:graphicFrameLocks xmlns:a="http://schemas.openxmlformats.org/drawingml/2006/main" noChangeAspect="1"/>
+            </wp:cNvGraphicFramePr>
+            <a:graphic xmlns:a="http://schemas.openxmlformats.org/drawingml/2006/main">
+              <a:graphicData uri="http://schemas.openxmlformats.org/drawingml/2006/picture">
+                <pic:pic xmlns:pic="http://schemas.openxmlformats.org/drawingml/2006/picture">
+                  <pic:nvPicPr>
+                    <pic:cNvPr id="1" name="Imagen4" descr=""/>
+                    <pic:cNvPicPr>
+                      <a:picLocks noChangeAspect="1" noChangeArrowheads="1"/>
+                    </pic:cNvPicPr>
+                  </pic:nvPicPr>
+                  <pic:blipFill>
+                    <a:blip r:embed="rId2"/>
+                    <a:stretch>
+                      <a:fillRect/>
+                    </a:stretch>
+                  </pic:blipFill>
+                  <pic:spPr bwMode="auto">
+                    <a:xfrm>
+                      <a:off x="0" y="0"/>
+                      <a:ext cx="5400040" cy="3375025"/>
+                    </a:xfrm>
+                    <a:prstGeom prst="rect">
+                      <a:avLst/>
+                    </a:prstGeom>
+                  </pic:spPr>
+                </pic:pic>
+              </a:graphicData>
+            </a:graphic>
+          </wp:anchor>
+        </w:drawing>
+      </w:r>
+      <w:r>
+        <w:rPr>
+          <w:i/>
+          <w:iCs/>
+        </w:rPr>
+        <w:t>I</w:t>
+      </w:r>
+      <w:r>
+        <w:rPr>
+          <w:i/>
+          <w:iCs/>
+        </w:rPr>
+        <w:t>nstalación de Odoo en Máquina Personal</w:t>
+      </w:r>
+    </w:p>
+    <w:p>
+      <w:pPr>
         <w:pStyle w:val="Ttulo2"/>
         <w:rPr/>
       </w:pPr>
@@ -27,11 +98,71 @@
     <w:p>
       <w:pPr>
         <w:pStyle w:val="Normal"/>
-        <w:rPr/>
-      </w:pPr>
-      <w:r>
-        <w:rPr/>
-        <w:t>#1</w:t>
+        <w:rPr>
+          <w:rFonts w:ascii="Calibri" w:hAnsi="Calibri"/>
+          <w:b w:val="false"/>
+          <w:b w:val="false"/>
+          <w:bCs w:val="false"/>
+          <w:sz w:val="24"/>
+          <w:szCs w:val="24"/>
+        </w:rPr>
+      </w:pPr>
+      <w:r>
+        <w:rPr>
+          <w:rFonts w:ascii="Calibri" w:hAnsi="Calibri"/>
+          <w:b w:val="false"/>
+          <w:bCs w:val="false"/>
+          <w:sz w:val="24"/>
+          <w:szCs w:val="24"/>
+        </w:rPr>
+        <w:t>#1 “</w:t>
+      </w:r>
+      <w:r>
+        <w:rPr>
+          <w:rFonts w:ascii="Calibri" w:hAnsi="Calibri"/>
+          <w:b w:val="false"/>
+          <w:bCs w:val="false"/>
+          <w:i/>
+          <w:iCs/>
+          <w:sz w:val="24"/>
+          <w:szCs w:val="24"/>
+        </w:rPr>
+        <w:t>GoodStampa</w:t>
+      </w:r>
+      <w:r>
+        <w:rPr>
+          <w:rFonts w:ascii="Calibri" w:hAnsi="Calibri"/>
+          <w:b w:val="false"/>
+          <w:bCs w:val="false"/>
+          <w:sz w:val="24"/>
+          <w:szCs w:val="24"/>
+        </w:rPr>
+        <w:t xml:space="preserve"> </w:t>
+      </w:r>
+      <w:r>
+        <w:rPr>
+          <w:rFonts w:ascii="Calibri" w:hAnsi="Calibri"/>
+          <w:b w:val="false"/>
+          <w:bCs w:val="false"/>
+          <w:sz w:val="24"/>
+          <w:szCs w:val="24"/>
+        </w:rPr>
+        <w:t>Empresa de DropShipping,</w:t>
+      </w:r>
+      <w:r>
+        <w:rPr>
+          <w:rFonts w:ascii="Calibri" w:hAnsi="Calibri"/>
+          <w:b w:val="false"/>
+          <w:bCs w:val="false"/>
+          <w:i w:val="false"/>
+          <w:caps w:val="false"/>
+          <w:smallCaps w:val="false"/>
+          <w:color w:val="000000"/>
+          <w:spacing w:val="0"/>
+          <w:sz w:val="24"/>
+          <w:szCs w:val="24"/>
+        </w:rPr>
+        <w:t xml:space="preserve"> variante de comercio electrónico en la que la logística tradicional se ha transformado: la tienda online se encarga de gestionar la atención al cliente, la facturación, y la generación de bases de datos, mientras que la empresa mayorista almacena, empaqueta y envía los artículos “</w:t>
       </w:r>
     </w:p>
     <w:p>
@@ -56,19 +187,56 @@
     <w:p>
       <w:pPr>
         <w:pStyle w:val="Normal"/>
-        <w:rPr/>
-      </w:pPr>
-      <w:r>
-        <w:rPr/>
-      </w:r>
-    </w:p>
-    <w:p>
-      <w:pPr>
-        <w:pStyle w:val="Normal"/>
-        <w:rPr/>
-      </w:pPr>
-      <w:r>
-        <w:rPr/>
+        <w:jc w:val="left"/>
+        <w:rPr/>
+      </w:pPr>
+      <w:r>
+        <w:rPr/>
+        <w:drawing>
+          <wp:anchor behindDoc="0" distT="0" distB="0" distL="0" distR="0" simplePos="0" locked="0" layoutInCell="1" allowOverlap="1" relativeHeight="2">
+            <wp:simplePos x="0" y="0"/>
+            <wp:positionH relativeFrom="column">
+              <wp:align>center</wp:align>
+            </wp:positionH>
+            <wp:positionV relativeFrom="paragraph">
+              <wp:posOffset>635</wp:posOffset>
+            </wp:positionV>
+            <wp:extent cx="5400040" cy="2496820"/>
+            <wp:effectExtent l="0" t="0" r="0" b="0"/>
+            <wp:wrapSquare wrapText="largest"/>
+            <wp:docPr id="2" name="Imagen1" descr=""/>
+            <wp:cNvGraphicFramePr>
+              <a:graphicFrameLocks xmlns:a="http://schemas.openxmlformats.org/drawingml/2006/main" noChangeAspect="1"/>
+            </wp:cNvGraphicFramePr>
+            <a:graphic xmlns:a="http://schemas.openxmlformats.org/drawingml/2006/main">
+              <a:graphicData uri="http://schemas.openxmlformats.org/drawingml/2006/picture">
+                <pic:pic xmlns:pic="http://schemas.openxmlformats.org/drawingml/2006/picture">
+                  <pic:nvPicPr>
+                    <pic:cNvPr id="2" name="Imagen1" descr=""/>
+                    <pic:cNvPicPr>
+                      <a:picLocks noChangeAspect="1" noChangeArrowheads="1"/>
+                    </pic:cNvPicPr>
+                  </pic:nvPicPr>
+                  <pic:blipFill>
+                    <a:blip r:embed="rId3"/>
+                    <a:stretch>
+                      <a:fillRect/>
+                    </a:stretch>
+                  </pic:blipFill>
+                  <pic:spPr bwMode="auto">
+                    <a:xfrm>
+                      <a:off x="0" y="0"/>
+                      <a:ext cx="5400040" cy="2496820"/>
+                    </a:xfrm>
+                    <a:prstGeom prst="rect">
+                      <a:avLst/>
+                    </a:prstGeom>
+                  </pic:spPr>
+                </pic:pic>
+              </a:graphicData>
+            </a:graphic>
+          </wp:anchor>
+        </w:drawing>
       </w:r>
     </w:p>
     <w:p>
@@ -98,15 +266,101 @@
       </w:pPr>
       <w:r>
         <w:rPr/>
-      </w:r>
-    </w:p>
-    <w:p>
-      <w:pPr>
-        <w:pStyle w:val="Normal"/>
-        <w:rPr/>
-      </w:pPr>
-      <w:r>
-        <w:rPr/>
+        <w:drawing>
+          <wp:anchor behindDoc="0" distT="0" distB="0" distL="0" distR="0" simplePos="0" locked="0" layoutInCell="1" allowOverlap="1" relativeHeight="3">
+            <wp:simplePos x="0" y="0"/>
+            <wp:positionH relativeFrom="column">
+              <wp:align>center</wp:align>
+            </wp:positionH>
+            <wp:positionV relativeFrom="paragraph">
+              <wp:posOffset>635</wp:posOffset>
+            </wp:positionV>
+            <wp:extent cx="5400040" cy="1064895"/>
+            <wp:effectExtent l="0" t="0" r="0" b="0"/>
+            <wp:wrapSquare wrapText="largest"/>
+            <wp:docPr id="3" name="Imagen2" descr=""/>
+            <wp:cNvGraphicFramePr>
+              <a:graphicFrameLocks xmlns:a="http://schemas.openxmlformats.org/drawingml/2006/main" noChangeAspect="1"/>
+            </wp:cNvGraphicFramePr>
+            <a:graphic xmlns:a="http://schemas.openxmlformats.org/drawingml/2006/main">
+              <a:graphicData uri="http://schemas.openxmlformats.org/drawingml/2006/picture">
+                <pic:pic xmlns:pic="http://schemas.openxmlformats.org/drawingml/2006/picture">
+                  <pic:nvPicPr>
+                    <pic:cNvPr id="3" name="Imagen2" descr=""/>
+                    <pic:cNvPicPr>
+                      <a:picLocks noChangeAspect="1" noChangeArrowheads="1"/>
+                    </pic:cNvPicPr>
+                  </pic:nvPicPr>
+                  <pic:blipFill>
+                    <a:blip r:embed="rId4"/>
+                    <a:stretch>
+                      <a:fillRect/>
+                    </a:stretch>
+                  </pic:blipFill>
+                  <pic:spPr bwMode="auto">
+                    <a:xfrm>
+                      <a:off x="0" y="0"/>
+                      <a:ext cx="5400040" cy="1064895"/>
+                    </a:xfrm>
+                    <a:prstGeom prst="rect">
+                      <a:avLst/>
+                    </a:prstGeom>
+                  </pic:spPr>
+                </pic:pic>
+              </a:graphicData>
+            </a:graphic>
+          </wp:anchor>
+        </w:drawing>
+      </w:r>
+    </w:p>
+    <w:p>
+      <w:pPr>
+        <w:pStyle w:val="Normal"/>
+        <w:rPr/>
+      </w:pPr>
+      <w:r>
+        <w:rPr/>
+        <w:t>La configuración General nos trae las siguientes Aplicaciones por defecto:</w:t>
+      </w:r>
+    </w:p>
+    <w:p>
+      <w:pPr>
+        <w:pStyle w:val="Normal"/>
+        <w:rPr/>
+      </w:pPr>
+      <w:r>
+        <w:rPr/>
+        <w:t>- Facturación</w:t>
+      </w:r>
+    </w:p>
+    <w:p>
+      <w:pPr>
+        <w:pStyle w:val="Normal"/>
+        <w:rPr/>
+      </w:pPr>
+      <w:r>
+        <w:rPr/>
+        <w:t>- Contactos</w:t>
+      </w:r>
+    </w:p>
+    <w:p>
+      <w:pPr>
+        <w:pStyle w:val="Normal"/>
+        <w:rPr/>
+      </w:pPr>
+      <w:r>
+        <w:rPr/>
+        <w:t>- Conversaciones</w:t>
+      </w:r>
+    </w:p>
+    <w:p>
+      <w:pPr>
+        <w:pStyle w:val="Normal"/>
+        <w:rPr/>
+      </w:pPr>
+      <w:r>
+        <w:rPr/>
+        <w:t>Con sus correspondientes módulos Integrados. Por otro lado hice la instalación correspondiente de la App Inventario “stock” para complementar el ERP</w:t>
       </w:r>
     </w:p>
     <w:p>
@@ -362,6 +616,20 @@
       </w:r>
       <w:bookmarkStart w:id="0" w:name="_GoBack"/>
       <w:bookmarkEnd w:id="0"/>
+      <w:r>
+        <w:rPr/>
+        <w:t xml:space="preserve"> </w:t>
+      </w:r>
+    </w:p>
+    <w:p>
+      <w:pPr>
+        <w:pStyle w:val="Normal"/>
+        <w:rPr/>
+      </w:pPr>
+      <w:r>
+        <w:rPr/>
+        <w:t>Vyacheslav Shylyayev</w:t>
+      </w:r>
     </w:p>
     <w:p>
       <w:pPr>
@@ -375,6 +643,16 @@
     </w:p>
     <w:p>
       <w:pPr>
+        <w:pStyle w:val="Normal"/>
+        <w:rPr/>
+      </w:pPr>
+      <w:r>
+        <w:rPr/>
+        <w:t>Amazon, Ebay, Aliexpress</w:t>
+      </w:r>
+    </w:p>
+    <w:p>
+      <w:pPr>
         <w:pStyle w:val="Ttulo2"/>
         <w:rPr/>
       </w:pPr>
@@ -385,6 +663,16 @@
     </w:p>
     <w:p>
       <w:pPr>
+        <w:pStyle w:val="Normal"/>
+        <w:rPr/>
+      </w:pPr>
+      <w:r>
+        <w:rPr/>
+        <w:t>Provenientes de Marketing Online (Instagram, Facebook, GoogleAds) Segmentado</w:t>
+      </w:r>
+    </w:p>
+    <w:p>
+      <w:pPr>
         <w:pStyle w:val="Ttulo2"/>
         <w:rPr/>
       </w:pPr>
@@ -395,6 +683,16 @@
     </w:p>
     <w:p>
       <w:pPr>
+        <w:pStyle w:val="Normal"/>
+        <w:rPr/>
+      </w:pPr>
+      <w:r>
+        <w:rPr/>
+        <w:t>Sin especificar</w:t>
+      </w:r>
+    </w:p>
+    <w:p>
+      <w:pPr>
         <w:pStyle w:val="Ttulo1"/>
         <w:rPr/>
       </w:pPr>
@@ -420,6 +718,51 @@
       </w:pPr>
       <w:r>
         <w:rPr/>
+        <w:drawing>
+          <wp:anchor behindDoc="0" distT="0" distB="0" distL="0" distR="0" simplePos="0" locked="0" layoutInCell="1" allowOverlap="1" relativeHeight="4">
+            <wp:simplePos x="0" y="0"/>
+            <wp:positionH relativeFrom="column">
+              <wp:align>center</wp:align>
+            </wp:positionH>
+            <wp:positionV relativeFrom="paragraph">
+              <wp:posOffset>635</wp:posOffset>
+            </wp:positionV>
+            <wp:extent cx="5400040" cy="1675130"/>
+            <wp:effectExtent l="0" t="0" r="0" b="0"/>
+            <wp:wrapSquare wrapText="largest"/>
+            <wp:docPr id="4" name="Imagen3" descr=""/>
+            <wp:cNvGraphicFramePr>
+              <a:graphicFrameLocks xmlns:a="http://schemas.openxmlformats.org/drawingml/2006/main" noChangeAspect="1"/>
+            </wp:cNvGraphicFramePr>
+            <a:graphic xmlns:a="http://schemas.openxmlformats.org/drawingml/2006/main">
+              <a:graphicData uri="http://schemas.openxmlformats.org/drawingml/2006/picture">
+                <pic:pic xmlns:pic="http://schemas.openxmlformats.org/drawingml/2006/picture">
+                  <pic:nvPicPr>
+                    <pic:cNvPr id="4" name="Imagen3" descr=""/>
+                    <pic:cNvPicPr>
+                      <a:picLocks noChangeAspect="1" noChangeArrowheads="1"/>
+                    </pic:cNvPicPr>
+                  </pic:nvPicPr>
+                  <pic:blipFill>
+                    <a:blip r:embed="rId5"/>
+                    <a:stretch>
+                      <a:fillRect/>
+                    </a:stretch>
+                  </pic:blipFill>
+                  <pic:spPr bwMode="auto">
+                    <a:xfrm>
+                      <a:off x="0" y="0"/>
+                      <a:ext cx="5400040" cy="1675130"/>
+                    </a:xfrm>
+                    <a:prstGeom prst="rect">
+                      <a:avLst/>
+                    </a:prstGeom>
+                  </pic:spPr>
+                </pic:pic>
+              </a:graphicData>
+            </a:graphic>
+          </wp:anchor>
+        </w:drawing>
       </w:r>
     </w:p>
     <w:p>
@@ -433,10 +776,107 @@
       </w:pPr>
       <w:r>
         <w:rPr/>
+        <w:t>Instalamos la verisión de Odoo 12.0 que a día de hoy es la mas Reciente con sus respectivos (Incluido Postgres) requisitos para poder ser un servidor web abierto en el puerto 8069.</w:t>
+      </w:r>
+    </w:p>
+    <w:p>
+      <w:pPr>
+        <w:pStyle w:val="Normal"/>
+        <w:widowControl/>
+        <w:bidi w:val="0"/>
+        <w:spacing w:lineRule="auto" w:line="259" w:before="0" w:after="160"/>
+        <w:jc w:val="left"/>
+        <w:rPr/>
+      </w:pPr>
+      <w:r>
+        <w:rPr/>
+        <w:t>En el equipo de mi domicilio el IP de Odoo es : 192.168.1.128:8069</w:t>
+      </w:r>
+    </w:p>
+    <w:p>
+      <w:pPr>
+        <w:pStyle w:val="Normal"/>
+        <w:widowControl/>
+        <w:bidi w:val="0"/>
+        <w:spacing w:lineRule="auto" w:line="259" w:before="0" w:after="160"/>
+        <w:jc w:val="left"/>
+        <w:rPr/>
+      </w:pPr>
+      <w:r>
+        <w:rPr/>
+        <w:t>Para la gestión de las bases de datos de Odoo se usa Postgres SQL. En el cual creamos una base da datos “prueba” para comprobar el funcionamiento. Una vez terminado comenzamos con la configuración del ERP.</w:t>
+      </w:r>
+    </w:p>
+    <w:p>
+      <w:pPr>
+        <w:pStyle w:val="Normal"/>
+        <w:widowControl/>
+        <w:bidi w:val="0"/>
+        <w:spacing w:lineRule="auto" w:line="259" w:before="0" w:after="160"/>
+        <w:jc w:val="left"/>
+        <w:rPr/>
+      </w:pPr>
+      <w:r>
+        <w:rPr/>
+        <w:t>El nombre de la base de datos de Odoo sería “prueba_1” con email “</w:t>
+      </w:r>
+      <w:hyperlink r:id="rId6">
+        <w:r>
+          <w:rPr>
+            <w:rStyle w:val="EnlacedeInternet"/>
+          </w:rPr>
+          <w:t>sslavikshy@gmail.com</w:t>
+        </w:r>
+      </w:hyperlink>
+      <w:r>
+        <w:rPr/>
+        <w:t>” y sus correspondientes datos.</w:t>
+        <w:br/>
+        <w:br/>
+        <w:t>Antes de la instalación de cualquier App es necesario editar los datos de la Compañía para que concuerden todos los datos de las apps.  En mi caso la compañía es “GoodStampa”</w:t>
+      </w:r>
+    </w:p>
+    <w:p>
+      <w:pPr>
+        <w:pStyle w:val="Normal"/>
+        <w:widowControl/>
+        <w:bidi w:val="0"/>
+        <w:spacing w:lineRule="auto" w:line="259" w:before="0" w:after="160"/>
+        <w:jc w:val="left"/>
+        <w:rPr/>
+      </w:pPr>
+      <w:r>
+        <w:rPr/>
+      </w:r>
+    </w:p>
+    <w:p>
+      <w:pPr>
+        <w:pStyle w:val="Normal"/>
+        <w:widowControl/>
+        <w:bidi w:val="0"/>
+        <w:spacing w:lineRule="auto" w:line="259" w:before="0" w:after="160"/>
+        <w:jc w:val="left"/>
+        <w:rPr/>
+      </w:pPr>
+      <w:r>
+        <w:rPr/>
+      </w:r>
+    </w:p>
+    <w:p>
+      <w:pPr>
+        <w:pStyle w:val="Normal"/>
+        <w:widowControl/>
+        <w:bidi w:val="0"/>
+        <w:spacing w:lineRule="auto" w:line="259" w:before="0" w:after="160"/>
+        <w:jc w:val="left"/>
+        <w:rPr/>
+      </w:pPr>
+      <w:r>
+        <w:rPr/>
       </w:r>
     </w:p>
     <w:sectPr>
-      <w:headerReference w:type="default" r:id="rId2"/>
+      <w:headerReference w:type="default" r:id="rId7"/>
       <w:type w:val="nextPage"/>
       <w:pgSz w:w="11906" w:h="16838"/>
       <w:pgMar w:left="1701" w:right="1701" w:header="708" w:top="1417" w:footer="0" w:bottom="1417" w:gutter="0"/>
@@ -471,7 +911,6 @@
     <w:rPrDefault>
       <w:rPr>
         <w:rFonts w:ascii="Calibri" w:hAnsi="Calibri" w:eastAsia="Calibri" w:cs="" w:asciiTheme="minorHAnsi" w:cstheme="minorBidi" w:eastAsiaTheme="minorHAnsi" w:hAnsiTheme="minorHAnsi"/>
-        <w:sz w:val="22"/>
         <w:szCs w:val="22"/>
         <w:lang w:val="es-ES" w:eastAsia="en-US" w:bidi="ar-SA"/>
       </w:rPr>
@@ -1023,6 +1462,14 @@
     <w:rsid w:val="00302b90"/>
     <w:rPr/>
   </w:style>
+  <w:style w:type="character" w:styleId="EnlacedeInternet">
+    <w:name w:val="Enlace de Internet"/>
+    <w:rPr>
+      <w:color w:val="000080"/>
+      <w:u w:val="single"/>
+      <w:lang w:val="zxx" w:eastAsia="zxx" w:bidi="zxx"/>
+    </w:rPr>
+  </w:style>
   <w:style w:type="paragraph" w:styleId="Ttulo">
     <w:name w:val="Título"/>
     <w:basedOn w:val="Normal"/>
@@ -1110,6 +1557,30 @@
         <w:tab w:val="right" w:pos="8504" w:leader="none"/>
       </w:tabs>
       <w:spacing w:lineRule="auto" w:line="240" w:before="0" w:after="0"/>
+    </w:pPr>
+    <w:rPr/>
+  </w:style>
+  <w:style w:type="paragraph" w:styleId="Subttulo">
+    <w:name w:val="Subtitle"/>
+    <w:basedOn w:val="Ttulo"/>
+    <w:next w:val="Cuerpodetexto"/>
+    <w:qFormat/>
+    <w:pPr>
+      <w:spacing w:before="60" w:after="120"/>
+      <w:jc w:val="center"/>
+    </w:pPr>
+    <w:rPr>
+      <w:sz w:val="36"/>
+      <w:szCs w:val="36"/>
+    </w:rPr>
+  </w:style>
+  <w:style w:type="paragraph" w:styleId="Cita">
+    <w:name w:val="Cita"/>
+    <w:basedOn w:val="Normal"/>
+    <w:qFormat/>
+    <w:pPr>
+      <w:spacing w:before="0" w:after="283"/>
+      <w:ind w:left="567" w:right="567" w:hanging="0"/>
     </w:pPr>
     <w:rPr/>
   </w:style>

</xml_diff>

<commit_message>
Doc_Maestro actualizado un 10%
</commit_message>
<xml_diff>
--- a/Tema 1/Documento_Maestro.docx
+++ b/Tema 1/Documento_Maestro.docx
@@ -5,13 +5,72 @@
     <w:p>
       <w:pPr>
         <w:pStyle w:val="Ttulo1"/>
-        <w:shd w:fill="9CC2E5" w:val="clear"/>
         <w:spacing w:before="240" w:after="0"/>
         <w:rPr/>
       </w:pPr>
       <w:r>
         <w:rPr/>
-        <w:t>Mi empresa</w:t>
+      </w:r>
+    </w:p>
+    <w:p>
+      <w:pPr>
+        <w:pStyle w:val="Ttulo1"/>
+        <w:rPr/>
+      </w:pPr>
+      <w:r>
+        <w:drawing>
+          <wp:anchor behindDoc="0" distT="0" distB="0" distL="0" distR="0" simplePos="0" locked="0" layoutInCell="1" allowOverlap="1" relativeHeight="6">
+            <wp:simplePos x="0" y="0"/>
+            <wp:positionH relativeFrom="column">
+              <wp:align>center</wp:align>
+            </wp:positionH>
+            <wp:positionV relativeFrom="paragraph">
+              <wp:posOffset>635</wp:posOffset>
+            </wp:positionV>
+            <wp:extent cx="2139315" cy="523875"/>
+            <wp:effectExtent l="0" t="0" r="0" b="0"/>
+            <wp:wrapTopAndBottom/>
+            <wp:docPr id="1" name="Imagen5" descr=""/>
+            <wp:cNvGraphicFramePr>
+              <a:graphicFrameLocks xmlns:a="http://schemas.openxmlformats.org/drawingml/2006/main" noChangeAspect="1"/>
+            </wp:cNvGraphicFramePr>
+            <a:graphic xmlns:a="http://schemas.openxmlformats.org/drawingml/2006/main">
+              <a:graphicData uri="http://schemas.openxmlformats.org/drawingml/2006/picture">
+                <pic:pic xmlns:pic="http://schemas.openxmlformats.org/drawingml/2006/picture">
+                  <pic:nvPicPr>
+                    <pic:cNvPr id="1" name="Imagen5" descr=""/>
+                    <pic:cNvPicPr>
+                      <a:picLocks noChangeAspect="1" noChangeArrowheads="1"/>
+                    </pic:cNvPicPr>
+                  </pic:nvPicPr>
+                  <pic:blipFill>
+                    <a:blip r:embed="rId2"/>
+                    <a:stretch>
+                      <a:fillRect/>
+                    </a:stretch>
+                  </pic:blipFill>
+                  <pic:spPr bwMode="auto">
+                    <a:xfrm>
+                      <a:off x="0" y="0"/>
+                      <a:ext cx="2139315" cy="523875"/>
+                    </a:xfrm>
+                    <a:prstGeom prst="rect">
+                      <a:avLst/>
+                    </a:prstGeom>
+                  </pic:spPr>
+                </pic:pic>
+              </a:graphicData>
+            </a:graphic>
+          </wp:anchor>
+        </w:drawing>
+      </w:r>
+      <w:r>
+        <w:rPr/>
+        <w:t>G</w:t>
+      </w:r>
+      <w:r>
+        <w:rPr/>
+        <w:t>oodStampa</w:t>
       </w:r>
     </w:p>
     <w:p>
@@ -25,7 +84,7 @@
       </w:pPr>
       <w:r>
         <w:drawing>
-          <wp:anchor behindDoc="0" distT="0" distB="0" distL="0" distR="0" simplePos="0" locked="0" layoutInCell="1" allowOverlap="1" relativeHeight="5">
+          <wp:anchor behindDoc="0" distT="0" distB="0" distL="0" distR="0" simplePos="0" locked="0" layoutInCell="1" allowOverlap="1" relativeHeight="4">
             <wp:simplePos x="0" y="0"/>
             <wp:positionH relativeFrom="column">
               <wp:align>center</wp:align>
@@ -36,7 +95,7 @@
             <wp:extent cx="5400040" cy="3375025"/>
             <wp:effectExtent l="0" t="0" r="0" b="0"/>
             <wp:wrapSquare wrapText="largest"/>
-            <wp:docPr id="1" name="Imagen4" descr=""/>
+            <wp:docPr id="2" name="Imagen4" descr=""/>
             <wp:cNvGraphicFramePr>
               <a:graphicFrameLocks xmlns:a="http://schemas.openxmlformats.org/drawingml/2006/main" noChangeAspect="1"/>
             </wp:cNvGraphicFramePr>
@@ -44,13 +103,13 @@
               <a:graphicData uri="http://schemas.openxmlformats.org/drawingml/2006/picture">
                 <pic:pic xmlns:pic="http://schemas.openxmlformats.org/drawingml/2006/picture">
                   <pic:nvPicPr>
-                    <pic:cNvPr id="1" name="Imagen4" descr=""/>
+                    <pic:cNvPr id="2" name="Imagen4" descr=""/>
                     <pic:cNvPicPr>
                       <a:picLocks noChangeAspect="1" noChangeArrowheads="1"/>
                     </pic:cNvPicPr>
                   </pic:nvPicPr>
                   <pic:blipFill>
-                    <a:blip r:embed="rId2"/>
+                    <a:blip r:embed="rId3"/>
                     <a:stretch>
                       <a:fillRect/>
                     </a:stretch>
@@ -98,15 +157,18 @@
     <w:p>
       <w:pPr>
         <w:pStyle w:val="Normal"/>
+        <w:rPr/>
+      </w:pPr>
+      <w:r>
         <w:rPr>
           <w:rFonts w:ascii="Calibri" w:hAnsi="Calibri"/>
-          <w:b w:val="false"/>
           <w:b w:val="false"/>
           <w:bCs w:val="false"/>
           <w:sz w:val="24"/>
           <w:szCs w:val="24"/>
         </w:rPr>
-      </w:pPr>
+        <w:t>#</w:t>
+      </w:r>
       <w:r>
         <w:rPr>
           <w:rFonts w:ascii="Calibri" w:hAnsi="Calibri"/>
@@ -115,7 +177,17 @@
           <w:sz w:val="24"/>
           <w:szCs w:val="24"/>
         </w:rPr>
-        <w:t>#1 “</w:t>
+        <w:t>2</w:t>
+      </w:r>
+      <w:r>
+        <w:rPr>
+          <w:rFonts w:ascii="Calibri" w:hAnsi="Calibri"/>
+          <w:b w:val="false"/>
+          <w:bCs w:val="false"/>
+          <w:sz w:val="24"/>
+          <w:szCs w:val="24"/>
+        </w:rPr>
+        <w:t xml:space="preserve"> “</w:t>
       </w:r>
       <w:r>
         <w:rPr>
@@ -147,7 +219,17 @@
           <w:sz w:val="24"/>
           <w:szCs w:val="24"/>
         </w:rPr>
-        <w:t>Empresa de DropShipping,</w:t>
+        <w:t>Empresa de digitalización</w:t>
+      </w:r>
+      <w:r>
+        <w:rPr>
+          <w:rFonts w:ascii="Calibri" w:hAnsi="Calibri"/>
+          <w:b w:val="false"/>
+          <w:bCs w:val="false"/>
+          <w:sz w:val="24"/>
+          <w:szCs w:val="24"/>
+        </w:rPr>
+        <w:t>,</w:t>
       </w:r>
       <w:r>
         <w:rPr>
@@ -162,7 +244,37 @@
           <w:sz w:val="24"/>
           <w:szCs w:val="24"/>
         </w:rPr>
-        <w:t xml:space="preserve"> variante de comercio electrónico en la que la logística tradicional se ha transformado: la tienda online se encarga de gestionar la atención al cliente, la facturación, y la generación de bases de datos, mientras que la empresa mayorista almacena, empaqueta y envía los artículos “</w:t>
+        <w:t xml:space="preserve"> </w:t>
+      </w:r>
+      <w:r>
+        <w:rPr>
+          <w:rFonts w:ascii="Calibri" w:hAnsi="Calibri"/>
+          <w:b w:val="false"/>
+          <w:bCs w:val="false"/>
+          <w:i w:val="false"/>
+          <w:caps w:val="false"/>
+          <w:smallCaps w:val="false"/>
+          <w:color w:val="000000"/>
+          <w:spacing w:val="0"/>
+          <w:sz w:val="24"/>
+          <w:szCs w:val="24"/>
+        </w:rPr>
+        <w:t>enfocada en pymes, negocios, autonomos y particulares para hacerlos más visibles y accesibles  a través de internet. Ofreciendo servicios como creación de páginas webs, community managment y aplicaciones exclusivas para iOS y Android.</w:t>
+      </w:r>
+      <w:r>
+        <w:rPr>
+          <w:rFonts w:ascii="Calibri" w:hAnsi="Calibri"/>
+          <w:b w:val="false"/>
+          <w:bCs w:val="false"/>
+          <w:i w:val="false"/>
+          <w:caps w:val="false"/>
+          <w:smallCaps w:val="false"/>
+          <w:color w:val="000000"/>
+          <w:spacing w:val="0"/>
+          <w:sz w:val="24"/>
+          <w:szCs w:val="24"/>
+        </w:rPr>
+        <w:t xml:space="preserve"> “</w:t>
       </w:r>
     </w:p>
     <w:p>
@@ -193,7 +305,7 @@
       <w:r>
         <w:rPr/>
         <w:drawing>
-          <wp:anchor behindDoc="0" distT="0" distB="0" distL="0" distR="0" simplePos="0" locked="0" layoutInCell="1" allowOverlap="1" relativeHeight="2">
+          <wp:anchor behindDoc="0" distT="0" distB="0" distL="0" distR="0" simplePos="0" locked="0" layoutInCell="1" allowOverlap="1" relativeHeight="5">
             <wp:simplePos x="0" y="0"/>
             <wp:positionH relativeFrom="column">
               <wp:align>center</wp:align>
@@ -201,10 +313,10 @@
             <wp:positionV relativeFrom="paragraph">
               <wp:posOffset>635</wp:posOffset>
             </wp:positionV>
-            <wp:extent cx="5400040" cy="2496820"/>
+            <wp:extent cx="5400040" cy="1840865"/>
             <wp:effectExtent l="0" t="0" r="0" b="0"/>
             <wp:wrapSquare wrapText="largest"/>
-            <wp:docPr id="2" name="Imagen1" descr=""/>
+            <wp:docPr id="3" name="Imagen1" descr=""/>
             <wp:cNvGraphicFramePr>
               <a:graphicFrameLocks xmlns:a="http://schemas.openxmlformats.org/drawingml/2006/main" noChangeAspect="1"/>
             </wp:cNvGraphicFramePr>
@@ -212,13 +324,13 @@
               <a:graphicData uri="http://schemas.openxmlformats.org/drawingml/2006/picture">
                 <pic:pic xmlns:pic="http://schemas.openxmlformats.org/drawingml/2006/picture">
                   <pic:nvPicPr>
-                    <pic:cNvPr id="2" name="Imagen1" descr=""/>
+                    <pic:cNvPr id="3" name="Imagen1" descr=""/>
                     <pic:cNvPicPr>
                       <a:picLocks noChangeAspect="1" noChangeArrowheads="1"/>
                     </pic:cNvPicPr>
                   </pic:nvPicPr>
                   <pic:blipFill>
-                    <a:blip r:embed="rId3"/>
+                    <a:blip r:embed="rId4"/>
                     <a:stretch>
                       <a:fillRect/>
                     </a:stretch>
@@ -226,7 +338,7 @@
                   <pic:spPr bwMode="auto">
                     <a:xfrm>
                       <a:off x="0" y="0"/>
-                      <a:ext cx="5400040" cy="2496820"/>
+                      <a:ext cx="5400040" cy="1840865"/>
                     </a:xfrm>
                     <a:prstGeom prst="rect">
                       <a:avLst/>
@@ -267,7 +379,7 @@
       <w:r>
         <w:rPr/>
         <w:drawing>
-          <wp:anchor behindDoc="0" distT="0" distB="0" distL="0" distR="0" simplePos="0" locked="0" layoutInCell="1" allowOverlap="1" relativeHeight="3">
+          <wp:anchor behindDoc="0" distT="0" distB="0" distL="0" distR="0" simplePos="0" locked="0" layoutInCell="1" allowOverlap="1" relativeHeight="2">
             <wp:simplePos x="0" y="0"/>
             <wp:positionH relativeFrom="column">
               <wp:align>center</wp:align>
@@ -278,7 +390,7 @@
             <wp:extent cx="5400040" cy="1064895"/>
             <wp:effectExtent l="0" t="0" r="0" b="0"/>
             <wp:wrapSquare wrapText="largest"/>
-            <wp:docPr id="3" name="Imagen2" descr=""/>
+            <wp:docPr id="4" name="Imagen2" descr=""/>
             <wp:cNvGraphicFramePr>
               <a:graphicFrameLocks xmlns:a="http://schemas.openxmlformats.org/drawingml/2006/main" noChangeAspect="1"/>
             </wp:cNvGraphicFramePr>
@@ -286,13 +398,13 @@
               <a:graphicData uri="http://schemas.openxmlformats.org/drawingml/2006/picture">
                 <pic:pic xmlns:pic="http://schemas.openxmlformats.org/drawingml/2006/picture">
                   <pic:nvPicPr>
-                    <pic:cNvPr id="3" name="Imagen2" descr=""/>
+                    <pic:cNvPr id="4" name="Imagen2" descr=""/>
                     <pic:cNvPicPr>
                       <a:picLocks noChangeAspect="1" noChangeArrowheads="1"/>
                     </pic:cNvPicPr>
                   </pic:nvPicPr>
                   <pic:blipFill>
-                    <a:blip r:embed="rId4"/>
+                    <a:blip r:embed="rId5"/>
                     <a:stretch>
                       <a:fillRect/>
                     </a:stretch>
@@ -443,6 +555,15 @@
     </w:p>
     <w:p>
       <w:pPr>
+        <w:pStyle w:val="Normal"/>
+        <w:rPr/>
+      </w:pPr>
+      <w:r>
+        <w:rPr/>
+      </w:r>
+    </w:p>
+    <w:p>
+      <w:pPr>
         <w:pStyle w:val="Ttulo3"/>
         <w:rPr/>
       </w:pPr>
@@ -593,6 +714,16 @@
       <w:r>
         <w:rPr/>
         <w:t>SITIO WEB</w:t>
+      </w:r>
+    </w:p>
+    <w:p>
+      <w:pPr>
+        <w:pStyle w:val="Normal"/>
+        <w:rPr/>
+      </w:pPr>
+      <w:r>
+        <w:rPr/>
+        <w:t>La página web será visible en GoodStampa.com</w:t>
       </w:r>
     </w:p>
     <w:p>
@@ -628,8 +759,990 @@
       </w:pPr>
       <w:r>
         <w:rPr/>
+        <w:t xml:space="preserve">Los usuarios pertenecientes a GoodStampa y registrados todos de forma Interna en Odoo son los siguientes : </w:t>
+      </w:r>
+    </w:p>
+    <w:p>
+      <w:pPr>
+        <w:pStyle w:val="Leyenda"/>
+        <w:rPr/>
+      </w:pPr>
+      <w:r>
+        <w:rPr/>
+      </w:r>
+    </w:p>
+    <w:p>
+      <w:pPr>
+        <w:pStyle w:val="Leyenda"/>
+        <w:numPr>
+          <w:ilvl w:val="0"/>
+          <w:numId w:val="1"/>
+        </w:numPr>
+        <w:rPr>
+          <w:b/>
+          <w:b/>
+          <w:bCs/>
+          <w:i w:val="false"/>
+          <w:i w:val="false"/>
+          <w:iCs w:val="false"/>
+        </w:rPr>
+      </w:pPr>
+      <w:r>
+        <w:rPr>
+          <w:b/>
+          <w:bCs/>
+          <w:i w:val="false"/>
+          <w:iCs w:val="false"/>
+        </w:rPr>
+        <w:t xml:space="preserve">Carlos Profesor </w:t>
+      </w:r>
+    </w:p>
+    <w:p>
+      <w:pPr>
+        <w:pStyle w:val="Leyenda"/>
+        <w:numPr>
+          <w:ilvl w:val="1"/>
+          <w:numId w:val="1"/>
+        </w:numPr>
+        <w:rPr>
+          <w:b w:val="false"/>
+          <w:b w:val="false"/>
+          <w:bCs w:val="false"/>
+          <w:i w:val="false"/>
+          <w:i w:val="false"/>
+          <w:iCs w:val="false"/>
+        </w:rPr>
+      </w:pPr>
+      <w:r>
+        <w:rPr>
+          <w:b w:val="false"/>
+          <w:bCs w:val="false"/>
+          <w:i w:val="false"/>
+          <w:iCs w:val="false"/>
+        </w:rPr>
+        <w:t>Usuario : Carlos Profesor</w:t>
+      </w:r>
+    </w:p>
+    <w:p>
+      <w:pPr>
+        <w:pStyle w:val="Leyenda"/>
+        <w:numPr>
+          <w:ilvl w:val="1"/>
+          <w:numId w:val="1"/>
+        </w:numPr>
+        <w:rPr>
+          <w:b w:val="false"/>
+          <w:b w:val="false"/>
+          <w:bCs w:val="false"/>
+          <w:i w:val="false"/>
+          <w:i w:val="false"/>
+          <w:iCs w:val="false"/>
+        </w:rPr>
+      </w:pPr>
+      <w:r>
+        <w:rPr>
+          <w:b w:val="false"/>
+          <w:bCs w:val="false"/>
+          <w:i w:val="false"/>
+          <w:iCs w:val="false"/>
+        </w:rPr>
+        <w:t>Email : carlosprofesor</w:t>
+      </w:r>
+      <w:hyperlink r:id="rId6">
+        <w:r>
+          <w:rPr>
+            <w:rStyle w:val="EnlacedeInternet"/>
+            <w:b w:val="false"/>
+            <w:bCs w:val="false"/>
+            <w:i w:val="false"/>
+            <w:iCs w:val="false"/>
+          </w:rPr>
+          <w:t>@goodstampa.com</w:t>
+        </w:r>
+      </w:hyperlink>
+    </w:p>
+    <w:p>
+      <w:pPr>
+        <w:pStyle w:val="Leyenda"/>
+        <w:numPr>
+          <w:ilvl w:val="1"/>
+          <w:numId w:val="1"/>
+        </w:numPr>
+        <w:rPr>
+          <w:b w:val="false"/>
+          <w:b w:val="false"/>
+          <w:bCs w:val="false"/>
+          <w:i w:val="false"/>
+          <w:i w:val="false"/>
+          <w:iCs w:val="false"/>
+        </w:rPr>
+      </w:pPr>
+      <w:r>
+        <w:rPr>
+          <w:b w:val="false"/>
+          <w:bCs w:val="false"/>
+          <w:i w:val="false"/>
+          <w:iCs w:val="false"/>
+        </w:rPr>
+        <w:t>Contraseña : carlos123</w:t>
+      </w:r>
+    </w:p>
+    <w:p>
+      <w:pPr>
+        <w:pStyle w:val="Leyenda"/>
+        <w:numPr>
+          <w:ilvl w:val="0"/>
+          <w:numId w:val="1"/>
+        </w:numPr>
+        <w:rPr>
+          <w:b/>
+          <w:b/>
+          <w:bCs/>
+          <w:i w:val="false"/>
+          <w:i w:val="false"/>
+          <w:iCs w:val="false"/>
+        </w:rPr>
+      </w:pPr>
+      <w:r>
+        <w:rPr>
+          <w:b/>
+          <w:bCs/>
+          <w:i w:val="false"/>
+          <w:iCs w:val="false"/>
+        </w:rPr>
         <w:t>Vyacheslav Shylyayev</w:t>
       </w:r>
+      <w:r>
+        <w:rPr>
+          <w:b/>
+          <w:bCs/>
+          <w:i w:val="false"/>
+          <w:iCs w:val="false"/>
+        </w:rPr>
+        <w:t xml:space="preserve"> </w:t>
+      </w:r>
+    </w:p>
+    <w:p>
+      <w:pPr>
+        <w:pStyle w:val="Leyenda"/>
+        <w:numPr>
+          <w:ilvl w:val="1"/>
+          <w:numId w:val="1"/>
+        </w:numPr>
+        <w:rPr>
+          <w:b w:val="false"/>
+          <w:b w:val="false"/>
+          <w:bCs w:val="false"/>
+          <w:i w:val="false"/>
+          <w:i w:val="false"/>
+          <w:iCs w:val="false"/>
+        </w:rPr>
+      </w:pPr>
+      <w:r>
+        <w:rPr>
+          <w:b w:val="false"/>
+          <w:bCs w:val="false"/>
+          <w:i w:val="false"/>
+          <w:iCs w:val="false"/>
+        </w:rPr>
+        <w:t>Usuario : Vyacheslav</w:t>
+      </w:r>
+    </w:p>
+    <w:p>
+      <w:pPr>
+        <w:pStyle w:val="Leyenda"/>
+        <w:numPr>
+          <w:ilvl w:val="1"/>
+          <w:numId w:val="1"/>
+        </w:numPr>
+        <w:rPr>
+          <w:b w:val="false"/>
+          <w:b w:val="false"/>
+          <w:bCs w:val="false"/>
+          <w:i w:val="false"/>
+          <w:i w:val="false"/>
+          <w:iCs w:val="false"/>
+        </w:rPr>
+      </w:pPr>
+      <w:r>
+        <w:rPr>
+          <w:b w:val="false"/>
+          <w:bCs w:val="false"/>
+          <w:i w:val="false"/>
+          <w:iCs w:val="false"/>
+        </w:rPr>
+        <w:t>Email : vyacheslav</w:t>
+      </w:r>
+      <w:hyperlink r:id="rId7">
+        <w:r>
+          <w:rPr>
+            <w:rStyle w:val="EnlacedeInternet"/>
+            <w:b w:val="false"/>
+            <w:bCs w:val="false"/>
+            <w:i w:val="false"/>
+            <w:iCs w:val="false"/>
+          </w:rPr>
+          <w:t>@goodstampa.com</w:t>
+        </w:r>
+      </w:hyperlink>
+    </w:p>
+    <w:p>
+      <w:pPr>
+        <w:pStyle w:val="Leyenda"/>
+        <w:numPr>
+          <w:ilvl w:val="1"/>
+          <w:numId w:val="1"/>
+        </w:numPr>
+        <w:rPr>
+          <w:b w:val="false"/>
+          <w:b w:val="false"/>
+          <w:bCs w:val="false"/>
+          <w:i w:val="false"/>
+          <w:i w:val="false"/>
+          <w:iCs w:val="false"/>
+        </w:rPr>
+      </w:pPr>
+      <w:r>
+        <w:rPr>
+          <w:b w:val="false"/>
+          <w:bCs w:val="false"/>
+          <w:i w:val="false"/>
+          <w:iCs w:val="false"/>
+        </w:rPr>
+        <w:t>Contraseña : v123</w:t>
+      </w:r>
+    </w:p>
+    <w:p>
+      <w:pPr>
+        <w:pStyle w:val="Leyenda"/>
+        <w:numPr>
+          <w:ilvl w:val="0"/>
+          <w:numId w:val="1"/>
+        </w:numPr>
+        <w:rPr>
+          <w:b/>
+          <w:b/>
+          <w:bCs/>
+          <w:i w:val="false"/>
+          <w:i w:val="false"/>
+          <w:iCs w:val="false"/>
+        </w:rPr>
+      </w:pPr>
+      <w:r>
+        <w:rPr>
+          <w:b/>
+          <w:bCs/>
+          <w:i w:val="false"/>
+          <w:iCs w:val="false"/>
+        </w:rPr>
+        <w:t>Jose Carlos</w:t>
+      </w:r>
+      <w:r>
+        <w:rPr>
+          <w:b/>
+          <w:bCs/>
+          <w:i w:val="false"/>
+          <w:iCs w:val="false"/>
+        </w:rPr>
+        <w:t xml:space="preserve"> </w:t>
+      </w:r>
+    </w:p>
+    <w:p>
+      <w:pPr>
+        <w:pStyle w:val="Leyenda"/>
+        <w:numPr>
+          <w:ilvl w:val="1"/>
+          <w:numId w:val="1"/>
+        </w:numPr>
+        <w:rPr>
+          <w:b w:val="false"/>
+          <w:b w:val="false"/>
+          <w:bCs w:val="false"/>
+          <w:i w:val="false"/>
+          <w:i w:val="false"/>
+          <w:iCs w:val="false"/>
+        </w:rPr>
+      </w:pPr>
+      <w:r>
+        <w:rPr>
+          <w:b w:val="false"/>
+          <w:bCs w:val="false"/>
+          <w:i w:val="false"/>
+          <w:iCs w:val="false"/>
+        </w:rPr>
+        <w:t>Usuario : Jose Carlos</w:t>
+      </w:r>
+    </w:p>
+    <w:p>
+      <w:pPr>
+        <w:pStyle w:val="Leyenda"/>
+        <w:numPr>
+          <w:ilvl w:val="1"/>
+          <w:numId w:val="1"/>
+        </w:numPr>
+        <w:rPr>
+          <w:b w:val="false"/>
+          <w:b w:val="false"/>
+          <w:bCs w:val="false"/>
+          <w:i w:val="false"/>
+          <w:i w:val="false"/>
+          <w:iCs w:val="false"/>
+        </w:rPr>
+      </w:pPr>
+      <w:r>
+        <w:rPr>
+          <w:b w:val="false"/>
+          <w:bCs w:val="false"/>
+          <w:i w:val="false"/>
+          <w:iCs w:val="false"/>
+        </w:rPr>
+        <w:t>Email : jcarlos</w:t>
+      </w:r>
+      <w:hyperlink r:id="rId8">
+        <w:r>
+          <w:rPr>
+            <w:rStyle w:val="EnlacedeInternet"/>
+            <w:b w:val="false"/>
+            <w:bCs w:val="false"/>
+            <w:i w:val="false"/>
+            <w:iCs w:val="false"/>
+          </w:rPr>
+          <w:t>@goodstampa.com</w:t>
+        </w:r>
+      </w:hyperlink>
+    </w:p>
+    <w:p>
+      <w:pPr>
+        <w:pStyle w:val="Leyenda"/>
+        <w:numPr>
+          <w:ilvl w:val="1"/>
+          <w:numId w:val="1"/>
+        </w:numPr>
+        <w:rPr>
+          <w:b w:val="false"/>
+          <w:b w:val="false"/>
+          <w:bCs w:val="false"/>
+          <w:i w:val="false"/>
+          <w:i w:val="false"/>
+          <w:iCs w:val="false"/>
+        </w:rPr>
+      </w:pPr>
+      <w:r>
+        <w:rPr>
+          <w:b w:val="false"/>
+          <w:bCs w:val="false"/>
+          <w:i w:val="false"/>
+          <w:iCs w:val="false"/>
+        </w:rPr>
+        <w:t>Contraseña : jc123</w:t>
+      </w:r>
+    </w:p>
+    <w:p>
+      <w:pPr>
+        <w:pStyle w:val="Leyenda"/>
+        <w:numPr>
+          <w:ilvl w:val="0"/>
+          <w:numId w:val="1"/>
+        </w:numPr>
+        <w:rPr>
+          <w:b/>
+          <w:b/>
+          <w:bCs/>
+          <w:i w:val="false"/>
+          <w:i w:val="false"/>
+          <w:iCs w:val="false"/>
+        </w:rPr>
+      </w:pPr>
+      <w:r>
+        <w:rPr>
+          <w:b/>
+          <w:bCs/>
+          <w:i w:val="false"/>
+          <w:iCs w:val="false"/>
+        </w:rPr>
+        <w:t>Alex</w:t>
+      </w:r>
+    </w:p>
+    <w:p>
+      <w:pPr>
+        <w:pStyle w:val="Leyenda"/>
+        <w:numPr>
+          <w:ilvl w:val="1"/>
+          <w:numId w:val="1"/>
+        </w:numPr>
+        <w:rPr>
+          <w:b w:val="false"/>
+          <w:b w:val="false"/>
+          <w:bCs w:val="false"/>
+          <w:i w:val="false"/>
+          <w:i w:val="false"/>
+          <w:iCs w:val="false"/>
+        </w:rPr>
+      </w:pPr>
+      <w:r>
+        <w:rPr>
+          <w:b w:val="false"/>
+          <w:bCs w:val="false"/>
+          <w:i w:val="false"/>
+          <w:iCs w:val="false"/>
+        </w:rPr>
+        <w:t>Usuario : Alex</w:t>
+      </w:r>
+    </w:p>
+    <w:p>
+      <w:pPr>
+        <w:pStyle w:val="Leyenda"/>
+        <w:numPr>
+          <w:ilvl w:val="1"/>
+          <w:numId w:val="1"/>
+        </w:numPr>
+        <w:rPr>
+          <w:b w:val="false"/>
+          <w:b w:val="false"/>
+          <w:bCs w:val="false"/>
+          <w:i w:val="false"/>
+          <w:i w:val="false"/>
+          <w:iCs w:val="false"/>
+        </w:rPr>
+      </w:pPr>
+      <w:r>
+        <w:rPr>
+          <w:b w:val="false"/>
+          <w:bCs w:val="false"/>
+          <w:i w:val="false"/>
+          <w:iCs w:val="false"/>
+        </w:rPr>
+        <w:t>Email : alex</w:t>
+      </w:r>
+      <w:hyperlink r:id="rId9">
+        <w:r>
+          <w:rPr>
+            <w:rStyle w:val="EnlacedeInternet"/>
+            <w:b w:val="false"/>
+            <w:bCs w:val="false"/>
+            <w:i w:val="false"/>
+            <w:iCs w:val="false"/>
+          </w:rPr>
+          <w:t>@goodstampa.com</w:t>
+        </w:r>
+      </w:hyperlink>
+    </w:p>
+    <w:p>
+      <w:pPr>
+        <w:pStyle w:val="Leyenda"/>
+        <w:numPr>
+          <w:ilvl w:val="1"/>
+          <w:numId w:val="1"/>
+        </w:numPr>
+        <w:rPr>
+          <w:b w:val="false"/>
+          <w:b w:val="false"/>
+          <w:bCs w:val="false"/>
+          <w:i w:val="false"/>
+          <w:i w:val="false"/>
+          <w:iCs w:val="false"/>
+        </w:rPr>
+      </w:pPr>
+      <w:r>
+        <w:rPr>
+          <w:b w:val="false"/>
+          <w:bCs w:val="false"/>
+          <w:i w:val="false"/>
+          <w:iCs w:val="false"/>
+        </w:rPr>
+        <w:t>Contraseña : ax123</w:t>
+      </w:r>
+    </w:p>
+    <w:p>
+      <w:pPr>
+        <w:pStyle w:val="Leyenda"/>
+        <w:numPr>
+          <w:ilvl w:val="0"/>
+          <w:numId w:val="1"/>
+        </w:numPr>
+        <w:rPr>
+          <w:b/>
+          <w:b/>
+          <w:bCs/>
+          <w:i w:val="false"/>
+          <w:i w:val="false"/>
+          <w:iCs w:val="false"/>
+        </w:rPr>
+      </w:pPr>
+      <w:r>
+        <w:rPr>
+          <w:b/>
+          <w:bCs/>
+          <w:i w:val="false"/>
+          <w:iCs w:val="false"/>
+        </w:rPr>
+        <w:t>Ana</w:t>
+      </w:r>
+    </w:p>
+    <w:p>
+      <w:pPr>
+        <w:pStyle w:val="Leyenda"/>
+        <w:numPr>
+          <w:ilvl w:val="1"/>
+          <w:numId w:val="1"/>
+        </w:numPr>
+        <w:rPr>
+          <w:b w:val="false"/>
+          <w:b w:val="false"/>
+          <w:bCs w:val="false"/>
+          <w:i w:val="false"/>
+          <w:i w:val="false"/>
+          <w:iCs w:val="false"/>
+        </w:rPr>
+      </w:pPr>
+      <w:r>
+        <w:rPr>
+          <w:b w:val="false"/>
+          <w:bCs w:val="false"/>
+          <w:i w:val="false"/>
+          <w:iCs w:val="false"/>
+        </w:rPr>
+        <w:t>Usuario : Ana</w:t>
+      </w:r>
+    </w:p>
+    <w:p>
+      <w:pPr>
+        <w:pStyle w:val="Leyenda"/>
+        <w:numPr>
+          <w:ilvl w:val="1"/>
+          <w:numId w:val="1"/>
+        </w:numPr>
+        <w:rPr>
+          <w:b w:val="false"/>
+          <w:b w:val="false"/>
+          <w:bCs w:val="false"/>
+          <w:i w:val="false"/>
+          <w:i w:val="false"/>
+          <w:iCs w:val="false"/>
+        </w:rPr>
+      </w:pPr>
+      <w:r>
+        <w:rPr>
+          <w:b w:val="false"/>
+          <w:bCs w:val="false"/>
+          <w:i w:val="false"/>
+          <w:iCs w:val="false"/>
+        </w:rPr>
+        <w:t>Email : ana</w:t>
+      </w:r>
+      <w:hyperlink r:id="rId10">
+        <w:r>
+          <w:rPr>
+            <w:rStyle w:val="EnlacedeInternet"/>
+            <w:b w:val="false"/>
+            <w:bCs w:val="false"/>
+            <w:i w:val="false"/>
+            <w:iCs w:val="false"/>
+          </w:rPr>
+          <w:t>@goodstampa.com</w:t>
+        </w:r>
+      </w:hyperlink>
+    </w:p>
+    <w:p>
+      <w:pPr>
+        <w:pStyle w:val="Leyenda"/>
+        <w:numPr>
+          <w:ilvl w:val="1"/>
+          <w:numId w:val="1"/>
+        </w:numPr>
+        <w:rPr>
+          <w:b w:val="false"/>
+          <w:b w:val="false"/>
+          <w:bCs w:val="false"/>
+          <w:i w:val="false"/>
+          <w:i w:val="false"/>
+          <w:iCs w:val="false"/>
+        </w:rPr>
+      </w:pPr>
+      <w:r>
+        <w:rPr>
+          <w:b w:val="false"/>
+          <w:bCs w:val="false"/>
+          <w:i w:val="false"/>
+          <w:iCs w:val="false"/>
+        </w:rPr>
+        <w:t>Contraseña : a123</w:t>
+      </w:r>
+    </w:p>
+    <w:p>
+      <w:pPr>
+        <w:pStyle w:val="Leyenda"/>
+        <w:numPr>
+          <w:ilvl w:val="0"/>
+          <w:numId w:val="1"/>
+        </w:numPr>
+        <w:rPr>
+          <w:b/>
+          <w:b/>
+          <w:bCs/>
+          <w:i w:val="false"/>
+          <w:i w:val="false"/>
+          <w:iCs w:val="false"/>
+        </w:rPr>
+      </w:pPr>
+      <w:r>
+        <w:rPr>
+          <w:b/>
+          <w:bCs/>
+          <w:i w:val="false"/>
+          <w:iCs w:val="false"/>
+        </w:rPr>
+        <w:t>Ismael</w:t>
+      </w:r>
+      <w:r>
+        <w:rPr>
+          <w:b/>
+          <w:bCs/>
+          <w:i w:val="false"/>
+          <w:iCs w:val="false"/>
+        </w:rPr>
+        <w:t xml:space="preserve"> </w:t>
+      </w:r>
+    </w:p>
+    <w:p>
+      <w:pPr>
+        <w:pStyle w:val="Leyenda"/>
+        <w:numPr>
+          <w:ilvl w:val="1"/>
+          <w:numId w:val="1"/>
+        </w:numPr>
+        <w:rPr>
+          <w:b w:val="false"/>
+          <w:b w:val="false"/>
+          <w:bCs w:val="false"/>
+          <w:i w:val="false"/>
+          <w:i w:val="false"/>
+          <w:iCs w:val="false"/>
+        </w:rPr>
+      </w:pPr>
+      <w:r>
+        <w:rPr>
+          <w:b w:val="false"/>
+          <w:bCs w:val="false"/>
+          <w:i w:val="false"/>
+          <w:iCs w:val="false"/>
+        </w:rPr>
+        <w:t>Usuario : Ismael</w:t>
+      </w:r>
+    </w:p>
+    <w:p>
+      <w:pPr>
+        <w:pStyle w:val="Leyenda"/>
+        <w:numPr>
+          <w:ilvl w:val="1"/>
+          <w:numId w:val="1"/>
+        </w:numPr>
+        <w:rPr>
+          <w:b w:val="false"/>
+          <w:b w:val="false"/>
+          <w:bCs w:val="false"/>
+          <w:i w:val="false"/>
+          <w:i w:val="false"/>
+          <w:iCs w:val="false"/>
+        </w:rPr>
+      </w:pPr>
+      <w:r>
+        <w:rPr>
+          <w:b w:val="false"/>
+          <w:bCs w:val="false"/>
+          <w:i w:val="false"/>
+          <w:iCs w:val="false"/>
+        </w:rPr>
+        <w:t>Email : ismael</w:t>
+      </w:r>
+      <w:hyperlink r:id="rId11">
+        <w:r>
+          <w:rPr>
+            <w:rStyle w:val="EnlacedeInternet"/>
+            <w:b w:val="false"/>
+            <w:bCs w:val="false"/>
+            <w:i w:val="false"/>
+            <w:iCs w:val="false"/>
+          </w:rPr>
+          <w:t>@goodstampa.com</w:t>
+        </w:r>
+      </w:hyperlink>
+    </w:p>
+    <w:p>
+      <w:pPr>
+        <w:pStyle w:val="Leyenda"/>
+        <w:numPr>
+          <w:ilvl w:val="1"/>
+          <w:numId w:val="1"/>
+        </w:numPr>
+        <w:rPr>
+          <w:b w:val="false"/>
+          <w:b w:val="false"/>
+          <w:bCs w:val="false"/>
+          <w:i w:val="false"/>
+          <w:i w:val="false"/>
+          <w:iCs w:val="false"/>
+        </w:rPr>
+      </w:pPr>
+      <w:r>
+        <w:rPr>
+          <w:b w:val="false"/>
+          <w:bCs w:val="false"/>
+          <w:i w:val="false"/>
+          <w:iCs w:val="false"/>
+        </w:rPr>
+        <w:t>Contraseña : i123</w:t>
+      </w:r>
+    </w:p>
+    <w:p>
+      <w:pPr>
+        <w:pStyle w:val="Leyenda"/>
+        <w:numPr>
+          <w:ilvl w:val="0"/>
+          <w:numId w:val="1"/>
+        </w:numPr>
+        <w:rPr>
+          <w:b/>
+          <w:b/>
+          <w:bCs/>
+          <w:i w:val="false"/>
+          <w:i w:val="false"/>
+          <w:iCs w:val="false"/>
+        </w:rPr>
+      </w:pPr>
+      <w:r>
+        <w:rPr>
+          <w:b/>
+          <w:bCs/>
+          <w:i w:val="false"/>
+          <w:iCs w:val="false"/>
+        </w:rPr>
+        <w:t>Pablo</w:t>
+      </w:r>
+      <w:r>
+        <w:rPr>
+          <w:b/>
+          <w:bCs/>
+          <w:i w:val="false"/>
+          <w:iCs w:val="false"/>
+        </w:rPr>
+        <w:t xml:space="preserve"> </w:t>
+      </w:r>
+    </w:p>
+    <w:p>
+      <w:pPr>
+        <w:pStyle w:val="Leyenda"/>
+        <w:numPr>
+          <w:ilvl w:val="1"/>
+          <w:numId w:val="1"/>
+        </w:numPr>
+        <w:rPr>
+          <w:b w:val="false"/>
+          <w:b w:val="false"/>
+          <w:bCs w:val="false"/>
+          <w:i w:val="false"/>
+          <w:i w:val="false"/>
+          <w:iCs w:val="false"/>
+        </w:rPr>
+      </w:pPr>
+      <w:r>
+        <w:rPr>
+          <w:b w:val="false"/>
+          <w:bCs w:val="false"/>
+          <w:i w:val="false"/>
+          <w:iCs w:val="false"/>
+        </w:rPr>
+        <w:t>Usuario : Pablo</w:t>
+      </w:r>
+    </w:p>
+    <w:p>
+      <w:pPr>
+        <w:pStyle w:val="Leyenda"/>
+        <w:numPr>
+          <w:ilvl w:val="1"/>
+          <w:numId w:val="1"/>
+        </w:numPr>
+        <w:rPr>
+          <w:b w:val="false"/>
+          <w:b w:val="false"/>
+          <w:bCs w:val="false"/>
+          <w:i w:val="false"/>
+          <w:i w:val="false"/>
+          <w:iCs w:val="false"/>
+        </w:rPr>
+      </w:pPr>
+      <w:r>
+        <w:rPr>
+          <w:b w:val="false"/>
+          <w:bCs w:val="false"/>
+          <w:i w:val="false"/>
+          <w:iCs w:val="false"/>
+        </w:rPr>
+        <w:t>Email : pablo</w:t>
+      </w:r>
+      <w:hyperlink r:id="rId12">
+        <w:r>
+          <w:rPr>
+            <w:rStyle w:val="EnlacedeInternet"/>
+            <w:b w:val="false"/>
+            <w:bCs w:val="false"/>
+            <w:i w:val="false"/>
+            <w:iCs w:val="false"/>
+          </w:rPr>
+          <w:t>@goodstampa.com</w:t>
+        </w:r>
+      </w:hyperlink>
+    </w:p>
+    <w:p>
+      <w:pPr>
+        <w:pStyle w:val="Leyenda"/>
+        <w:numPr>
+          <w:ilvl w:val="1"/>
+          <w:numId w:val="1"/>
+        </w:numPr>
+        <w:rPr>
+          <w:b w:val="false"/>
+          <w:b w:val="false"/>
+          <w:bCs w:val="false"/>
+          <w:i w:val="false"/>
+          <w:i w:val="false"/>
+          <w:iCs w:val="false"/>
+        </w:rPr>
+      </w:pPr>
+      <w:r>
+        <w:rPr>
+          <w:b w:val="false"/>
+          <w:bCs w:val="false"/>
+          <w:i w:val="false"/>
+          <w:iCs w:val="false"/>
+        </w:rPr>
+        <w:t>Contraseña : p123</w:t>
+      </w:r>
+    </w:p>
+    <w:p>
+      <w:pPr>
+        <w:pStyle w:val="Leyenda"/>
+        <w:numPr>
+          <w:ilvl w:val="0"/>
+          <w:numId w:val="1"/>
+        </w:numPr>
+        <w:rPr>
+          <w:b/>
+          <w:b/>
+          <w:bCs/>
+          <w:i w:val="false"/>
+          <w:i w:val="false"/>
+          <w:iCs w:val="false"/>
+        </w:rPr>
+      </w:pPr>
+      <w:r>
+        <w:rPr>
+          <w:b/>
+          <w:bCs/>
+          <w:i w:val="false"/>
+          <w:iCs w:val="false"/>
+        </w:rPr>
+        <w:t>Fran</w:t>
+      </w:r>
+      <w:r>
+        <w:rPr>
+          <w:b/>
+          <w:bCs/>
+          <w:i w:val="false"/>
+          <w:iCs w:val="false"/>
+        </w:rPr>
+        <w:t xml:space="preserve"> </w:t>
+      </w:r>
+    </w:p>
+    <w:p>
+      <w:pPr>
+        <w:pStyle w:val="Leyenda"/>
+        <w:numPr>
+          <w:ilvl w:val="1"/>
+          <w:numId w:val="1"/>
+        </w:numPr>
+        <w:rPr>
+          <w:b w:val="false"/>
+          <w:b w:val="false"/>
+          <w:bCs w:val="false"/>
+          <w:i w:val="false"/>
+          <w:i w:val="false"/>
+          <w:iCs w:val="false"/>
+        </w:rPr>
+      </w:pPr>
+      <w:r>
+        <w:rPr>
+          <w:b w:val="false"/>
+          <w:bCs w:val="false"/>
+          <w:i w:val="false"/>
+          <w:iCs w:val="false"/>
+        </w:rPr>
+        <w:t>Usuario : Fran</w:t>
+      </w:r>
+    </w:p>
+    <w:p>
+      <w:pPr>
+        <w:pStyle w:val="Leyenda"/>
+        <w:numPr>
+          <w:ilvl w:val="1"/>
+          <w:numId w:val="1"/>
+        </w:numPr>
+        <w:rPr>
+          <w:b w:val="false"/>
+          <w:b w:val="false"/>
+          <w:bCs w:val="false"/>
+          <w:i w:val="false"/>
+          <w:i w:val="false"/>
+          <w:iCs w:val="false"/>
+        </w:rPr>
+      </w:pPr>
+      <w:r>
+        <w:rPr>
+          <w:b w:val="false"/>
+          <w:bCs w:val="false"/>
+          <w:i w:val="false"/>
+          <w:iCs w:val="false"/>
+        </w:rPr>
+        <w:t>Email : fran</w:t>
+      </w:r>
+      <w:hyperlink r:id="rId13">
+        <w:r>
+          <w:rPr>
+            <w:rStyle w:val="EnlacedeInternet"/>
+            <w:b w:val="false"/>
+            <w:bCs w:val="false"/>
+            <w:i w:val="false"/>
+            <w:iCs w:val="false"/>
+          </w:rPr>
+          <w:t>@goodstampa.com</w:t>
+        </w:r>
+      </w:hyperlink>
+    </w:p>
+    <w:p>
+      <w:pPr>
+        <w:pStyle w:val="Leyenda"/>
+        <w:numPr>
+          <w:ilvl w:val="1"/>
+          <w:numId w:val="1"/>
+        </w:numPr>
+        <w:rPr>
+          <w:b w:val="false"/>
+          <w:b w:val="false"/>
+          <w:bCs w:val="false"/>
+          <w:i w:val="false"/>
+          <w:i w:val="false"/>
+          <w:iCs w:val="false"/>
+        </w:rPr>
+      </w:pPr>
+      <w:r>
+        <w:rPr>
+          <w:b w:val="false"/>
+          <w:bCs w:val="false"/>
+          <w:i w:val="false"/>
+          <w:iCs w:val="false"/>
+        </w:rPr>
+        <w:t>Contraseña : f123</w:t>
+      </w:r>
     </w:p>
     <w:p>
       <w:pPr>
@@ -648,7 +1761,7 @@
       </w:pPr>
       <w:r>
         <w:rPr/>
-        <w:t>Amazon, Ebay, Aliexpress</w:t>
+        <w:t>OVH</w:t>
       </w:r>
     </w:p>
     <w:p>
@@ -668,7 +1781,7 @@
       </w:pPr>
       <w:r>
         <w:rPr/>
-        <w:t>Provenientes de Marketing Online (Instagram, Facebook, GoogleAds) Segmentado</w:t>
+        <w:t>Son todas aquellos negocios, pymes, autónomos  y particulares que necesiten  darse  a conocer a un mayor público existente.</w:t>
       </w:r>
     </w:p>
     <w:p>
@@ -688,7 +1801,49 @@
       </w:pPr>
       <w:r>
         <w:rPr/>
-        <w:t>Sin especificar</w:t>
+        <w:t>GoodStampa ofrece varios servicios :</w:t>
+      </w:r>
+    </w:p>
+    <w:p>
+      <w:pPr>
+        <w:pStyle w:val="Leyenda"/>
+        <w:numPr>
+          <w:ilvl w:val="0"/>
+          <w:numId w:val="2"/>
+        </w:numPr>
+        <w:rPr/>
+      </w:pPr>
+      <w:r>
+        <w:rPr/>
+        <w:t>Paginas Web</w:t>
+      </w:r>
+    </w:p>
+    <w:p>
+      <w:pPr>
+        <w:pStyle w:val="Leyenda"/>
+        <w:numPr>
+          <w:ilvl w:val="0"/>
+          <w:numId w:val="2"/>
+        </w:numPr>
+        <w:rPr/>
+      </w:pPr>
+      <w:r>
+        <w:rPr/>
+        <w:t>Redes Sociales</w:t>
+      </w:r>
+    </w:p>
+    <w:p>
+      <w:pPr>
+        <w:pStyle w:val="Leyenda"/>
+        <w:numPr>
+          <w:ilvl w:val="0"/>
+          <w:numId w:val="2"/>
+        </w:numPr>
+        <w:rPr/>
+      </w:pPr>
+      <w:r>
+        <w:rPr/>
+        <w:t>Apliaciones Móviles</w:t>
       </w:r>
     </w:p>
     <w:p>
@@ -719,7 +1874,7 @@
       <w:r>
         <w:rPr/>
         <w:drawing>
-          <wp:anchor behindDoc="0" distT="0" distB="0" distL="0" distR="0" simplePos="0" locked="0" layoutInCell="1" allowOverlap="1" relativeHeight="4">
+          <wp:anchor behindDoc="0" distT="0" distB="0" distL="0" distR="0" simplePos="0" locked="0" layoutInCell="1" allowOverlap="1" relativeHeight="3">
             <wp:simplePos x="0" y="0"/>
             <wp:positionH relativeFrom="column">
               <wp:align>center</wp:align>
@@ -730,7 +1885,7 @@
             <wp:extent cx="5400040" cy="1675130"/>
             <wp:effectExtent l="0" t="0" r="0" b="0"/>
             <wp:wrapSquare wrapText="largest"/>
-            <wp:docPr id="4" name="Imagen3" descr=""/>
+            <wp:docPr id="5" name="Imagen3" descr=""/>
             <wp:cNvGraphicFramePr>
               <a:graphicFrameLocks xmlns:a="http://schemas.openxmlformats.org/drawingml/2006/main" noChangeAspect="1"/>
             </wp:cNvGraphicFramePr>
@@ -738,13 +1893,13 @@
               <a:graphicData uri="http://schemas.openxmlformats.org/drawingml/2006/picture">
                 <pic:pic xmlns:pic="http://schemas.openxmlformats.org/drawingml/2006/picture">
                   <pic:nvPicPr>
-                    <pic:cNvPr id="4" name="Imagen3" descr=""/>
+                    <pic:cNvPr id="5" name="Imagen3" descr=""/>
                     <pic:cNvPicPr>
                       <a:picLocks noChangeAspect="1" noChangeArrowheads="1"/>
                     </pic:cNvPicPr>
                   </pic:nvPicPr>
                   <pic:blipFill>
-                    <a:blip r:embed="rId5"/>
+                    <a:blip r:embed="rId14"/>
                     <a:stretch>
                       <a:fillRect/>
                     </a:stretch>
@@ -820,7 +1975,7 @@
         <w:rPr/>
         <w:t>El nombre de la base de datos de Odoo sería “prueba_1” con email “</w:t>
       </w:r>
-      <w:hyperlink r:id="rId6">
+      <w:hyperlink r:id="rId15">
         <w:r>
           <w:rPr>
             <w:rStyle w:val="EnlacedeInternet"/>
@@ -839,10 +1994,54 @@
     <w:p>
       <w:pPr>
         <w:pStyle w:val="Normal"/>
-        <w:widowControl/>
-        <w:bidi w:val="0"/>
-        <w:spacing w:lineRule="auto" w:line="259" w:before="0" w:after="160"/>
-        <w:jc w:val="left"/>
+        <w:rPr/>
+      </w:pPr>
+      <w:r>
+        <w:rPr/>
+        <w:t xml:space="preserve">Después de hacer unas breves pruebas en modo local trapasamos la instalación de odoo de manera manual  a un servidor VPS para nuestro ERP.  Con un dominio relacioando </w:t>
+      </w:r>
+      <w:r>
+        <w:rPr/>
+        <w:t xml:space="preserve">a este VPS ( GoodStampa.com ) </w:t>
+      </w:r>
+    </w:p>
+    <w:p>
+      <w:pPr>
+        <w:pStyle w:val="Normal"/>
+        <w:rPr/>
+      </w:pPr>
+      <w:r>
+        <w:rPr/>
+        <w:t>El servidor traía por defecto instalado como  sistema operativo Debian 8.13 (Jessie)</w:t>
+      </w:r>
+    </w:p>
+    <w:p>
+      <w:pPr>
+        <w:pStyle w:val="Leyenda"/>
+        <w:rPr/>
+      </w:pPr>
+      <w:r>
+        <w:rPr/>
+        <w:t>Ahora para poder acceder al ERP tendremos que acceder através de esta dirección :</w:t>
+      </w:r>
+    </w:p>
+    <w:p>
+      <w:pPr>
+        <w:pStyle w:val="Normal"/>
+        <w:rPr/>
+      </w:pPr>
+      <w:hyperlink r:id="rId16">
+        <w:r>
+          <w:rPr>
+            <w:rStyle w:val="EnlacedeInternet"/>
+          </w:rPr>
+          <w:t>GoodStampa.com:8069</w:t>
+        </w:r>
+      </w:hyperlink>
+    </w:p>
+    <w:p>
+      <w:pPr>
+        <w:pStyle w:val="Leyenda"/>
         <w:rPr/>
       </w:pPr>
       <w:r>
@@ -875,8 +2074,21 @@
         <w:rPr/>
       </w:r>
     </w:p>
+    <w:p>
+      <w:pPr>
+        <w:pStyle w:val="Normal"/>
+        <w:widowControl/>
+        <w:bidi w:val="0"/>
+        <w:spacing w:lineRule="auto" w:line="259" w:before="0" w:after="160"/>
+        <w:jc w:val="left"/>
+        <w:rPr/>
+      </w:pPr>
+      <w:r>
+        <w:rPr/>
+      </w:r>
+    </w:p>
     <w:sectPr>
-      <w:headerReference w:type="default" r:id="rId7"/>
+      <w:headerReference w:type="default" r:id="rId17"/>
       <w:type w:val="nextPage"/>
       <w:pgSz w:w="11906" w:h="16838"/>
       <w:pgMar w:left="1701" w:right="1701" w:header="708" w:top="1417" w:footer="0" w:bottom="1417" w:gutter="0"/>
@@ -894,15 +2106,461 @@
   <w:p>
     <w:pPr>
       <w:pStyle w:val="Cabecera"/>
-      <w:jc w:val="right"/>
       <w:rPr/>
     </w:pPr>
     <w:r>
       <w:rPr/>
-      <w:t>Implantación del ERP Odoo en una PYME</w:t>
+      <w:t xml:space="preserve">Implantación del ERP </w:t>
+    </w:r>
+    <w:r>
+      <w:rPr>
+        <w:b/>
+        <w:bCs/>
+      </w:rPr>
+      <w:t>Odoo</w:t>
+    </w:r>
+    <w:r>
+      <w:rPr/>
+      <w:t xml:space="preserve"> en una PYME</w:t>
+    </w:r>
+  </w:p>
+  <w:p>
+    <w:pPr>
+      <w:pStyle w:val="Cabecera"/>
+      <w:jc w:val="right"/>
+      <w:rPr>
+        <w:b/>
+        <w:b/>
+        <w:bCs/>
+        <w:i/>
+        <w:i/>
+        <w:iCs/>
+        <w:sz w:val="12"/>
+        <w:szCs w:val="12"/>
+      </w:rPr>
+    </w:pPr>
+    <w:r>
+      <w:rPr>
+        <w:b w:val="false"/>
+        <w:bCs w:val="false"/>
+        <w:i/>
+        <w:iCs/>
+        <w:sz w:val="12"/>
+        <w:szCs w:val="12"/>
+      </w:rPr>
+      <w:t>Vyacheslav</w:t>
+    </w:r>
+    <w:r>
+      <w:rPr>
+        <w:b/>
+        <w:bCs/>
+        <w:i/>
+        <w:iCs/>
+        <w:sz w:val="12"/>
+        <w:szCs w:val="12"/>
+      </w:rPr>
+      <w:t xml:space="preserve"> Shylyayev</w:t>
     </w:r>
   </w:p>
 </w:hdr>
+</file>
+
+<file path=word/numbering.xml><?xml version="1.0" encoding="utf-8"?>
+<w:numbering xmlns:w="http://schemas.openxmlformats.org/wordprocessingml/2006/main" xmlns:o="urn:schemas-microsoft-com:office:office" xmlns:r="http://schemas.openxmlformats.org/officeDocument/2006/relationships" xmlns:v="urn:schemas-microsoft-com:vml">
+  <w:abstractNum w:abstractNumId="1">
+    <w:lvl w:ilvl="0">
+      <w:start w:val="1"/>
+      <w:numFmt w:val="bullet"/>
+      <w:lvlText w:val=""/>
+      <w:lvlJc w:val="left"/>
+      <w:pPr>
+        <w:tabs>
+          <w:tab w:val="num" w:pos="720"/>
+        </w:tabs>
+        <w:ind w:left="720" w:hanging="360"/>
+      </w:pPr>
+      <w:rPr>
+        <w:rFonts w:ascii="Symbol" w:hAnsi="Symbol" w:cs="Symbol" w:hint="default"/>
+        <w:rFonts w:cs="OpenSymbol"/>
+      </w:rPr>
+    </w:lvl>
+    <w:lvl w:ilvl="1">
+      <w:start w:val="1"/>
+      <w:numFmt w:val="bullet"/>
+      <w:lvlText w:val=""/>
+      <w:lvlJc w:val="left"/>
+      <w:pPr>
+        <w:tabs>
+          <w:tab w:val="num" w:pos="1080"/>
+        </w:tabs>
+        <w:ind w:left="1080" w:hanging="360"/>
+      </w:pPr>
+      <w:rPr>
+        <w:rFonts w:ascii="Symbol" w:hAnsi="Symbol" w:cs="Symbol" w:hint="default"/>
+        <w:rFonts w:cs="OpenSymbol"/>
+      </w:rPr>
+    </w:lvl>
+    <w:lvl w:ilvl="2">
+      <w:start w:val="1"/>
+      <w:numFmt w:val="bullet"/>
+      <w:lvlText w:val=""/>
+      <w:lvlJc w:val="left"/>
+      <w:pPr>
+        <w:tabs>
+          <w:tab w:val="num" w:pos="1440"/>
+        </w:tabs>
+        <w:ind w:left="1440" w:hanging="360"/>
+      </w:pPr>
+      <w:rPr>
+        <w:rFonts w:ascii="Symbol" w:hAnsi="Symbol" w:cs="Symbol" w:hint="default"/>
+        <w:rFonts w:cs="OpenSymbol"/>
+      </w:rPr>
+    </w:lvl>
+    <w:lvl w:ilvl="3">
+      <w:start w:val="1"/>
+      <w:numFmt w:val="bullet"/>
+      <w:lvlText w:val=""/>
+      <w:lvlJc w:val="left"/>
+      <w:pPr>
+        <w:tabs>
+          <w:tab w:val="num" w:pos="1800"/>
+        </w:tabs>
+        <w:ind w:left="1800" w:hanging="360"/>
+      </w:pPr>
+      <w:rPr>
+        <w:rFonts w:ascii="Symbol" w:hAnsi="Symbol" w:cs="Symbol" w:hint="default"/>
+        <w:rFonts w:cs="OpenSymbol"/>
+      </w:rPr>
+    </w:lvl>
+    <w:lvl w:ilvl="4">
+      <w:start w:val="1"/>
+      <w:numFmt w:val="bullet"/>
+      <w:lvlText w:val=""/>
+      <w:lvlJc w:val="left"/>
+      <w:pPr>
+        <w:tabs>
+          <w:tab w:val="num" w:pos="2160"/>
+        </w:tabs>
+        <w:ind w:left="2160" w:hanging="360"/>
+      </w:pPr>
+      <w:rPr>
+        <w:rFonts w:ascii="Symbol" w:hAnsi="Symbol" w:cs="Symbol" w:hint="default"/>
+        <w:rFonts w:cs="OpenSymbol"/>
+      </w:rPr>
+    </w:lvl>
+    <w:lvl w:ilvl="5">
+      <w:start w:val="1"/>
+      <w:numFmt w:val="bullet"/>
+      <w:lvlText w:val=""/>
+      <w:lvlJc w:val="left"/>
+      <w:pPr>
+        <w:tabs>
+          <w:tab w:val="num" w:pos="2520"/>
+        </w:tabs>
+        <w:ind w:left="2520" w:hanging="360"/>
+      </w:pPr>
+      <w:rPr>
+        <w:rFonts w:ascii="Symbol" w:hAnsi="Symbol" w:cs="Symbol" w:hint="default"/>
+        <w:rFonts w:cs="OpenSymbol"/>
+      </w:rPr>
+    </w:lvl>
+    <w:lvl w:ilvl="6">
+      <w:start w:val="1"/>
+      <w:numFmt w:val="bullet"/>
+      <w:lvlText w:val=""/>
+      <w:lvlJc w:val="left"/>
+      <w:pPr>
+        <w:tabs>
+          <w:tab w:val="num" w:pos="2880"/>
+        </w:tabs>
+        <w:ind w:left="2880" w:hanging="360"/>
+      </w:pPr>
+      <w:rPr>
+        <w:rFonts w:ascii="Symbol" w:hAnsi="Symbol" w:cs="Symbol" w:hint="default"/>
+        <w:rFonts w:cs="OpenSymbol"/>
+      </w:rPr>
+    </w:lvl>
+    <w:lvl w:ilvl="7">
+      <w:start w:val="1"/>
+      <w:numFmt w:val="bullet"/>
+      <w:lvlText w:val=""/>
+      <w:lvlJc w:val="left"/>
+      <w:pPr>
+        <w:tabs>
+          <w:tab w:val="num" w:pos="3240"/>
+        </w:tabs>
+        <w:ind w:left="3240" w:hanging="360"/>
+      </w:pPr>
+      <w:rPr>
+        <w:rFonts w:ascii="Symbol" w:hAnsi="Symbol" w:cs="Symbol" w:hint="default"/>
+        <w:rFonts w:cs="OpenSymbol"/>
+      </w:rPr>
+    </w:lvl>
+    <w:lvl w:ilvl="8">
+      <w:start w:val="1"/>
+      <w:numFmt w:val="bullet"/>
+      <w:lvlText w:val=""/>
+      <w:lvlJc w:val="left"/>
+      <w:pPr>
+        <w:tabs>
+          <w:tab w:val="num" w:pos="3600"/>
+        </w:tabs>
+        <w:ind w:left="3600" w:hanging="360"/>
+      </w:pPr>
+      <w:rPr>
+        <w:rFonts w:ascii="Symbol" w:hAnsi="Symbol" w:cs="Symbol" w:hint="default"/>
+        <w:rFonts w:cs="OpenSymbol"/>
+      </w:rPr>
+    </w:lvl>
+  </w:abstractNum>
+  <w:abstractNum w:abstractNumId="2">
+    <w:lvl w:ilvl="0">
+      <w:start w:val="1"/>
+      <w:numFmt w:val="bullet"/>
+      <w:lvlText w:val=""/>
+      <w:lvlJc w:val="left"/>
+      <w:pPr>
+        <w:tabs>
+          <w:tab w:val="num" w:pos="720"/>
+        </w:tabs>
+        <w:ind w:left="720" w:hanging="360"/>
+      </w:pPr>
+      <w:rPr>
+        <w:rFonts w:ascii="Symbol" w:hAnsi="Symbol" w:cs="Symbol" w:hint="default"/>
+        <w:rFonts w:cs="OpenSymbol"/>
+      </w:rPr>
+    </w:lvl>
+    <w:lvl w:ilvl="1">
+      <w:start w:val="1"/>
+      <w:numFmt w:val="bullet"/>
+      <w:lvlText w:val="◦"/>
+      <w:lvlJc w:val="left"/>
+      <w:pPr>
+        <w:tabs>
+          <w:tab w:val="num" w:pos="1080"/>
+        </w:tabs>
+        <w:ind w:left="1080" w:hanging="360"/>
+      </w:pPr>
+      <w:rPr>
+        <w:rFonts w:ascii="OpenSymbol" w:hAnsi="OpenSymbol" w:cs="OpenSymbol" w:hint="default"/>
+        <w:rFonts w:cs="OpenSymbol"/>
+      </w:rPr>
+    </w:lvl>
+    <w:lvl w:ilvl="2">
+      <w:start w:val="1"/>
+      <w:numFmt w:val="bullet"/>
+      <w:lvlText w:val="▪"/>
+      <w:lvlJc w:val="left"/>
+      <w:pPr>
+        <w:tabs>
+          <w:tab w:val="num" w:pos="1440"/>
+        </w:tabs>
+        <w:ind w:left="1440" w:hanging="360"/>
+      </w:pPr>
+      <w:rPr>
+        <w:rFonts w:ascii="OpenSymbol" w:hAnsi="OpenSymbol" w:cs="OpenSymbol" w:hint="default"/>
+        <w:rFonts w:cs="OpenSymbol"/>
+      </w:rPr>
+    </w:lvl>
+    <w:lvl w:ilvl="3">
+      <w:start w:val="1"/>
+      <w:numFmt w:val="bullet"/>
+      <w:lvlText w:val=""/>
+      <w:lvlJc w:val="left"/>
+      <w:pPr>
+        <w:tabs>
+          <w:tab w:val="num" w:pos="1800"/>
+        </w:tabs>
+        <w:ind w:left="1800" w:hanging="360"/>
+      </w:pPr>
+      <w:rPr>
+        <w:rFonts w:ascii="Symbol" w:hAnsi="Symbol" w:cs="Symbol" w:hint="default"/>
+        <w:rFonts w:cs="OpenSymbol"/>
+      </w:rPr>
+    </w:lvl>
+    <w:lvl w:ilvl="4">
+      <w:start w:val="1"/>
+      <w:numFmt w:val="bullet"/>
+      <w:lvlText w:val="◦"/>
+      <w:lvlJc w:val="left"/>
+      <w:pPr>
+        <w:tabs>
+          <w:tab w:val="num" w:pos="2160"/>
+        </w:tabs>
+        <w:ind w:left="2160" w:hanging="360"/>
+      </w:pPr>
+      <w:rPr>
+        <w:rFonts w:ascii="OpenSymbol" w:hAnsi="OpenSymbol" w:cs="OpenSymbol" w:hint="default"/>
+        <w:rFonts w:cs="OpenSymbol"/>
+      </w:rPr>
+    </w:lvl>
+    <w:lvl w:ilvl="5">
+      <w:start w:val="1"/>
+      <w:numFmt w:val="bullet"/>
+      <w:lvlText w:val="▪"/>
+      <w:lvlJc w:val="left"/>
+      <w:pPr>
+        <w:tabs>
+          <w:tab w:val="num" w:pos="2520"/>
+        </w:tabs>
+        <w:ind w:left="2520" w:hanging="360"/>
+      </w:pPr>
+      <w:rPr>
+        <w:rFonts w:ascii="OpenSymbol" w:hAnsi="OpenSymbol" w:cs="OpenSymbol" w:hint="default"/>
+        <w:rFonts w:cs="OpenSymbol"/>
+      </w:rPr>
+    </w:lvl>
+    <w:lvl w:ilvl="6">
+      <w:start w:val="1"/>
+      <w:numFmt w:val="bullet"/>
+      <w:lvlText w:val=""/>
+      <w:lvlJc w:val="left"/>
+      <w:pPr>
+        <w:tabs>
+          <w:tab w:val="num" w:pos="2880"/>
+        </w:tabs>
+        <w:ind w:left="2880" w:hanging="360"/>
+      </w:pPr>
+      <w:rPr>
+        <w:rFonts w:ascii="Symbol" w:hAnsi="Symbol" w:cs="Symbol" w:hint="default"/>
+        <w:rFonts w:cs="OpenSymbol"/>
+      </w:rPr>
+    </w:lvl>
+    <w:lvl w:ilvl="7">
+      <w:start w:val="1"/>
+      <w:numFmt w:val="bullet"/>
+      <w:lvlText w:val="◦"/>
+      <w:lvlJc w:val="left"/>
+      <w:pPr>
+        <w:tabs>
+          <w:tab w:val="num" w:pos="3240"/>
+        </w:tabs>
+        <w:ind w:left="3240" w:hanging="360"/>
+      </w:pPr>
+      <w:rPr>
+        <w:rFonts w:ascii="OpenSymbol" w:hAnsi="OpenSymbol" w:cs="OpenSymbol" w:hint="default"/>
+        <w:rFonts w:cs="OpenSymbol"/>
+      </w:rPr>
+    </w:lvl>
+    <w:lvl w:ilvl="8">
+      <w:start w:val="1"/>
+      <w:numFmt w:val="bullet"/>
+      <w:lvlText w:val="▪"/>
+      <w:lvlJc w:val="left"/>
+      <w:pPr>
+        <w:tabs>
+          <w:tab w:val="num" w:pos="3600"/>
+        </w:tabs>
+        <w:ind w:left="3600" w:hanging="360"/>
+      </w:pPr>
+      <w:rPr>
+        <w:rFonts w:ascii="OpenSymbol" w:hAnsi="OpenSymbol" w:cs="OpenSymbol" w:hint="default"/>
+        <w:rFonts w:cs="OpenSymbol"/>
+      </w:rPr>
+    </w:lvl>
+  </w:abstractNum>
+  <w:abstractNum w:abstractNumId="3">
+    <w:lvl w:ilvl="0">
+      <w:start w:val="1"/>
+      <w:numFmt w:val="none"/>
+      <w:suff w:val="nothing"/>
+      <w:lvlText w:val=""/>
+      <w:lvlJc w:val="left"/>
+      <w:pPr>
+        <w:ind w:left="0" w:hanging="0"/>
+      </w:pPr>
+    </w:lvl>
+    <w:lvl w:ilvl="1">
+      <w:start w:val="1"/>
+      <w:numFmt w:val="none"/>
+      <w:suff w:val="nothing"/>
+      <w:lvlText w:val=""/>
+      <w:lvlJc w:val="left"/>
+      <w:pPr>
+        <w:ind w:left="0" w:hanging="0"/>
+      </w:pPr>
+    </w:lvl>
+    <w:lvl w:ilvl="2">
+      <w:start w:val="1"/>
+      <w:numFmt w:val="none"/>
+      <w:suff w:val="nothing"/>
+      <w:lvlText w:val=""/>
+      <w:lvlJc w:val="left"/>
+      <w:pPr>
+        <w:ind w:left="0" w:hanging="0"/>
+      </w:pPr>
+    </w:lvl>
+    <w:lvl w:ilvl="3">
+      <w:start w:val="1"/>
+      <w:numFmt w:val="none"/>
+      <w:suff w:val="nothing"/>
+      <w:lvlText w:val=""/>
+      <w:lvlJc w:val="left"/>
+      <w:pPr>
+        <w:ind w:left="0" w:hanging="0"/>
+      </w:pPr>
+    </w:lvl>
+    <w:lvl w:ilvl="4">
+      <w:start w:val="1"/>
+      <w:numFmt w:val="none"/>
+      <w:suff w:val="nothing"/>
+      <w:lvlText w:val=""/>
+      <w:lvlJc w:val="left"/>
+      <w:pPr>
+        <w:ind w:left="0" w:hanging="0"/>
+      </w:pPr>
+    </w:lvl>
+    <w:lvl w:ilvl="5">
+      <w:start w:val="1"/>
+      <w:numFmt w:val="none"/>
+      <w:suff w:val="nothing"/>
+      <w:lvlText w:val=""/>
+      <w:lvlJc w:val="left"/>
+      <w:pPr>
+        <w:ind w:left="0" w:hanging="0"/>
+      </w:pPr>
+    </w:lvl>
+    <w:lvl w:ilvl="6">
+      <w:start w:val="1"/>
+      <w:numFmt w:val="none"/>
+      <w:suff w:val="nothing"/>
+      <w:lvlText w:val=""/>
+      <w:lvlJc w:val="left"/>
+      <w:pPr>
+        <w:ind w:left="0" w:hanging="0"/>
+      </w:pPr>
+    </w:lvl>
+    <w:lvl w:ilvl="7">
+      <w:start w:val="1"/>
+      <w:numFmt w:val="none"/>
+      <w:suff w:val="nothing"/>
+      <w:lvlText w:val=""/>
+      <w:lvlJc w:val="left"/>
+      <w:pPr>
+        <w:ind w:left="0" w:hanging="0"/>
+      </w:pPr>
+    </w:lvl>
+    <w:lvl w:ilvl="8">
+      <w:start w:val="1"/>
+      <w:numFmt w:val="none"/>
+      <w:suff w:val="nothing"/>
+      <w:lvlText w:val=""/>
+      <w:lvlJc w:val="left"/>
+      <w:pPr>
+        <w:ind w:left="0" w:hanging="0"/>
+      </w:pPr>
+    </w:lvl>
+  </w:abstractNum>
+  <w:num w:numId="1">
+    <w:abstractNumId w:val="1"/>
+  </w:num>
+  <w:num w:numId="2">
+    <w:abstractNumId w:val="2"/>
+  </w:num>
+  <w:num w:numId="3">
+    <w:abstractNumId w:val="3"/>
+  </w:num>
+</w:numbering>
 </file>
 
 <file path=word/styles.xml><?xml version="1.0" encoding="utf-8"?>
@@ -1300,6 +2958,8 @@
   </w:latentStyles>
   <w:style w:type="paragraph" w:styleId="Normal" w:default="1">
     <w:name w:val="Normal"/>
+    <w:next w:val="Leyenda"/>
+    <w:autoRedefine/>
     <w:qFormat/>
     <w:pPr>
       <w:widowControl/>
@@ -1308,8 +2968,9 @@
       <w:jc w:val="left"/>
     </w:pPr>
     <w:rPr>
-      <w:rFonts w:ascii="Calibri" w:hAnsi="Calibri" w:eastAsia="Calibri" w:cs="" w:asciiTheme="minorHAnsi" w:cstheme="minorBidi" w:eastAsiaTheme="minorHAnsi" w:hAnsiTheme="minorHAnsi"/>
-      <w:color w:val="auto"/>
+      <w:rFonts w:ascii="FreeSans" w:hAnsi="FreeSans" w:eastAsia="Calibri" w:cs="" w:cstheme="minorBidi" w:eastAsiaTheme="minorHAnsi"/>
+      <w:shadow w:val="false"/>
+      <w:color w:val="000000"/>
       <w:kern w:val="0"/>
       <w:sz w:val="22"/>
       <w:szCs w:val="22"/>
@@ -1328,15 +2989,16 @@
       <w:keepNext w:val="true"/>
       <w:keepLines/>
       <w:pBdr>
-        <w:bottom w:val="single" w:sz="4" w:space="1" w:color="8EAADB"/>
+        <w:bottom w:val="single" w:sz="4" w:space="1" w:color="65C295"/>
       </w:pBdr>
-      <w:shd w:val="clear" w:color="auto" w:fill="9CC2E5" w:themeFill="accent5" w:themeFillTint="99"/>
+      <w:shd w:val="clear" w:fill="9CC2E5"/>
       <w:spacing w:before="240" w:after="0"/>
+      <w:jc w:val="center"/>
       <w:outlineLvl w:val="0"/>
     </w:pPr>
     <w:rPr>
-      <w:rFonts w:ascii="Book Antiqua" w:hAnsi="Book Antiqua" w:eastAsia="" w:cs="" w:cstheme="majorBidi" w:eastAsiaTheme="majorEastAsia"/>
-      <w:color w:val="FFFFFF" w:themeColor="background1"/>
+      <w:rFonts w:ascii="Tahu!" w:hAnsi="Tahu!" w:eastAsia="" w:cs="" w:cstheme="majorBidi" w:eastAsiaTheme="majorEastAsia"/>
+      <w:color w:val="65C295"/>
       <w:spacing w:val="20"/>
       <w:sz w:val="32"/>
       <w:szCs w:val="32"/>
@@ -1356,14 +3018,14 @@
       <w:keepNext w:val="true"/>
       <w:keepLines/>
       <w:pBdr>
-        <w:bottom w:val="single" w:sz="4" w:space="1" w:color="5B9BD5"/>
+        <w:bottom w:val="single" w:sz="4" w:space="1" w:color="BEE3D3"/>
       </w:pBdr>
       <w:spacing w:before="40" w:after="0"/>
       <w:outlineLvl w:val="1"/>
     </w:pPr>
     <w:rPr>
       <w:rFonts w:ascii="Calibri Light" w:hAnsi="Calibri Light" w:eastAsia="" w:cs="" w:asciiTheme="majorHAnsi" w:cstheme="majorBidi" w:eastAsiaTheme="majorEastAsia" w:hAnsiTheme="majorHAnsi"/>
-      <w:color w:val="2F5496" w:themeColor="accent1" w:themeShade="bf"/>
+      <w:color w:val="00B274" w:themeShade="bf"/>
       <w:sz w:val="28"/>
       <w:szCs w:val="26"/>
     </w:rPr>
@@ -1387,7 +3049,7 @@
     </w:pPr>
     <w:rPr>
       <w:rFonts w:ascii="Book Antiqua" w:hAnsi="Book Antiqua" w:eastAsia="" w:cs="" w:cstheme="majorBidi" w:eastAsiaTheme="majorEastAsia"/>
-      <w:color w:val="1F3763" w:themeColor="accent1" w:themeShade="7f"/>
+      <w:color w:val="006C3B" w:themeShade="7f"/>
       <w:sz w:val="26"/>
       <w:szCs w:val="24"/>
     </w:rPr>
@@ -1470,6 +3132,18 @@
       <w:lang w:val="zxx" w:eastAsia="zxx" w:bidi="zxx"/>
     </w:rPr>
   </w:style>
+  <w:style w:type="character" w:styleId="ListLabel1">
+    <w:name w:val="ListLabel 1"/>
+    <w:qFormat/>
+    <w:rPr/>
+  </w:style>
+  <w:style w:type="character" w:styleId="Vietas">
+    <w:name w:val="Viñetas"/>
+    <w:qFormat/>
+    <w:rPr>
+      <w:rFonts w:ascii="OpenSymbol" w:hAnsi="OpenSymbol" w:eastAsia="OpenSymbol" w:cs="OpenSymbol"/>
+    </w:rPr>
+  </w:style>
   <w:style w:type="paragraph" w:styleId="Ttulo">
     <w:name w:val="Título"/>
     <w:basedOn w:val="Normal"/>
@@ -1513,7 +3187,7 @@
       <w:rFonts w:cs="Lohit Devanagari"/>
       <w:i/>
       <w:iCs/>
-      <w:sz w:val="24"/>
+      <w:sz w:val="22"/>
       <w:szCs w:val="24"/>
     </w:rPr>
   </w:style>
@@ -1541,8 +3215,15 @@
         <w:tab w:val="right" w:pos="8504" w:leader="none"/>
       </w:tabs>
       <w:spacing w:lineRule="auto" w:line="240" w:before="0" w:after="0"/>
+      <w:jc w:val="left"/>
     </w:pPr>
-    <w:rPr/>
+    <w:rPr>
+      <w:i w:val="false"/>
+      <w:iCs w:val="false"/>
+      <w:color w:val="000000"/>
+      <w:sz w:val="12"/>
+      <w:szCs w:val="16"/>
+    </w:rPr>
   </w:style>
   <w:style w:type="paragraph" w:styleId="Piedepgina">
     <w:name w:val="Footer"/>
@@ -1563,7 +3244,6 @@
   <w:style w:type="paragraph" w:styleId="Subttulo">
     <w:name w:val="Subtitle"/>
     <w:basedOn w:val="Ttulo"/>
-    <w:next w:val="Cuerpodetexto"/>
     <w:qFormat/>
     <w:pPr>
       <w:spacing w:before="60" w:after="120"/>
@@ -1583,6 +3263,48 @@
       <w:ind w:left="567" w:right="567" w:hanging="0"/>
     </w:pPr>
     <w:rPr/>
+  </w:style>
+  <w:style w:type="paragraph" w:styleId="Bibliografa1">
+    <w:name w:val="Bibliografía 1"/>
+    <w:basedOn w:val="Ndice"/>
+    <w:qFormat/>
+    <w:pPr>
+      <w:tabs>
+        <w:tab w:val="right" w:pos="8504" w:leader="dot"/>
+      </w:tabs>
+      <w:ind w:left="0" w:hanging="0"/>
+    </w:pPr>
+    <w:rPr/>
+  </w:style>
+  <w:style w:type="paragraph" w:styleId="Firma">
+    <w:name w:val="Signature"/>
+    <w:basedOn w:val="Normal"/>
+    <w:pPr>
+      <w:suppressLineNumbers/>
+    </w:pPr>
+    <w:rPr/>
+  </w:style>
+  <w:style w:type="paragraph" w:styleId="GoodStampa">
+    <w:name w:val="GoodStampa"/>
+    <w:basedOn w:val="Ttulo1"/>
+    <w:qFormat/>
+    <w:pPr/>
+    <w:rPr/>
+  </w:style>
+  <w:style w:type="paragraph" w:styleId="Titular">
+    <w:name w:val="Title"/>
+    <w:basedOn w:val="Ttulo"/>
+    <w:next w:val="Cuerpodetexto"/>
+    <w:qFormat/>
+    <w:pPr>
+      <w:jc w:val="center"/>
+    </w:pPr>
+    <w:rPr>
+      <w:b/>
+      <w:bCs/>
+      <w:sz w:val="56"/>
+      <w:szCs w:val="56"/>
+    </w:rPr>
   </w:style>
   <w:style w:type="numbering" w:styleId="NoList" w:default="1">
     <w:name w:val="No List"/>

</xml_diff>